<commit_message>
Javítottam a jellemzők változó leírását a wordben, valamint inicializáltam a ciklus előtt a pca objektumot (optimalizálás miatt ne kelljen minden képnél megtenni)
</commit_message>
<xml_diff>
--- a/Arcfelismerés Jegyzet.docx
+++ b/Arcfelismerés Jegyzet.docx
@@ -1,6 +1,6 @@
 
 <file path=word/document.xml><?xml version="1.0" encoding="utf-8"?>
-<w:document xmlns:wpc="http://schemas.microsoft.com/office/word/2010/wordprocessingCanvas" xmlns:cx="http://schemas.microsoft.com/office/drawing/2014/chartex" xmlns:cx1="http://schemas.microsoft.com/office/drawing/2015/9/8/chartex" xmlns:cx2="http://schemas.microsoft.com/office/drawing/2015/10/21/chartex" xmlns:cx3="http://schemas.microsoft.com/office/drawing/2016/5/9/chartex" xmlns:cx4="http://schemas.microsoft.com/office/drawing/2016/5/10/chartex" xmlns:cx5="http://schemas.microsoft.com/office/drawing/2016/5/11/chartex" xmlns:cx6="http://schemas.microsoft.com/office/drawing/2016/5/12/chartex" xmlns:cx7="http://schemas.microsoft.com/office/drawing/2016/5/13/chartex" xmlns:cx8="http://schemas.microsoft.com/office/drawing/2016/5/14/chartex" xmlns:mc="http://schemas.openxmlformats.org/markup-compatibility/2006" xmlns:aink="http://schemas.microsoft.com/office/drawing/2016/ink" xmlns:am3d="http://schemas.microsoft.com/office/drawing/2017/model3d" xmlns:o="urn:schemas-microsoft-com:office:office" xmlns:oel="http://schemas.microsoft.com/office/2019/extlst" xmlns:r="http://schemas.openxmlformats.org/officeDocument/2006/relationships" xmlns:m="http://schemas.openxmlformats.org/officeDocument/2006/math" xmlns:v="urn:schemas-microsoft-com:vml" xmlns:wp14="http://schemas.microsoft.com/office/word/2010/wordprocessingDrawing" xmlns:wp="http://schemas.openxmlformats.org/drawingml/2006/wordprocessingDrawing" xmlns:w10="urn:schemas-microsoft-com:office:word" xmlns:w="http://schemas.openxmlformats.org/wordprocessingml/2006/main" xmlns:w14="http://schemas.microsoft.com/office/word/2010/wordml" xmlns:w15="http://schemas.microsoft.com/office/word/2012/wordml" xmlns:w16cex="http://schemas.microsoft.com/office/word/2018/wordml/cex" xmlns:w16cid="http://schemas.microsoft.com/office/word/2016/wordml/cid" xmlns:w16="http://schemas.microsoft.com/office/word/2018/wordml" xmlns:w16sdtdh="http://schemas.microsoft.com/office/word/2020/wordml/sdtdatahash" xmlns:w16se="http://schemas.microsoft.com/office/word/2015/wordml/symex" xmlns:wpg="http://schemas.microsoft.com/office/word/2010/wordprocessingGroup" xmlns:wpi="http://schemas.microsoft.com/office/word/2010/wordprocessingInk" xmlns:wne="http://schemas.microsoft.com/office/word/2006/wordml" xmlns:wps="http://schemas.microsoft.com/office/word/2010/wordprocessingShape" mc:Ignorable="w14 w15 w16se w16cid w16 w16cex w16sdtdh wp14">
+<w:document xmlns:wpc="http://schemas.microsoft.com/office/word/2010/wordprocessingCanvas" xmlns:cx="http://schemas.microsoft.com/office/drawing/2014/chartex" xmlns:cx1="http://schemas.microsoft.com/office/drawing/2015/9/8/chartex" xmlns:cx2="http://schemas.microsoft.com/office/drawing/2015/10/21/chartex" xmlns:cx3="http://schemas.microsoft.com/office/drawing/2016/5/9/chartex" xmlns:cx4="http://schemas.microsoft.com/office/drawing/2016/5/10/chartex" xmlns:cx5="http://schemas.microsoft.com/office/drawing/2016/5/11/chartex" xmlns:cx6="http://schemas.microsoft.com/office/drawing/2016/5/12/chartex" xmlns:cx7="http://schemas.microsoft.com/office/drawing/2016/5/13/chartex" xmlns:cx8="http://schemas.microsoft.com/office/drawing/2016/5/14/chartex" xmlns:mc="http://schemas.openxmlformats.org/markup-compatibility/2006" xmlns:aink="http://schemas.microsoft.com/office/drawing/2016/ink" xmlns:am3d="http://schemas.microsoft.com/office/drawing/2017/model3d" xmlns:o="urn:schemas-microsoft-com:office:office" xmlns:oel="http://schemas.microsoft.com/office/2019/extlst" xmlns:r="http://schemas.openxmlformats.org/officeDocument/2006/relationships" xmlns:m="http://schemas.openxmlformats.org/officeDocument/2006/math" xmlns:v="urn:schemas-microsoft-com:vml" xmlns:wp14="http://schemas.microsoft.com/office/word/2010/wordprocessingDrawing" xmlns:wp="http://schemas.openxmlformats.org/drawingml/2006/wordprocessingDrawing" xmlns:w10="urn:schemas-microsoft-com:office:word" xmlns:w="http://schemas.openxmlformats.org/wordprocessingml/2006/main" xmlns:w14="http://schemas.microsoft.com/office/word/2010/wordml" xmlns:w15="http://schemas.microsoft.com/office/word/2012/wordml" xmlns:w16cex="http://schemas.microsoft.com/office/word/2018/wordml/cex" xmlns:w16cid="http://schemas.microsoft.com/office/word/2016/wordml/cid" xmlns:w16="http://schemas.microsoft.com/office/word/2018/wordml" xmlns:w16du="http://schemas.microsoft.com/office/word/2023/wordml/word16du" xmlns:w16sdtdh="http://schemas.microsoft.com/office/word/2020/wordml/sdtdatahash" xmlns:w16se="http://schemas.microsoft.com/office/word/2015/wordml/symex" xmlns:wpg="http://schemas.microsoft.com/office/word/2010/wordprocessingGroup" xmlns:wpi="http://schemas.microsoft.com/office/word/2010/wordprocessingInk" xmlns:wne="http://schemas.microsoft.com/office/word/2006/wordml" xmlns:wps="http://schemas.microsoft.com/office/word/2010/wordprocessingShape" mc:Ignorable="w14 w15 w16se w16cid w16 w16cex w16sdtdh w16du wp14">
   <w:body>
     <w:p>
       <w:pPr>
@@ -85,7 +85,55 @@
           <w:lang w:eastAsia="hu-HU"/>
           <w14:ligatures w14:val="none"/>
         </w:rPr>
-        <w:t>A Haar Cascade kaszkád osztályozó szürkeárnyalatos képeket igényel az arcfelismeréshez. Ennek oka a következő:</w:t>
+        <w:t xml:space="preserve">A </w:t>
+      </w:r>
+      <w:proofErr w:type="spellStart"/>
+      <w:r>
+        <w:rPr>
+          <w:rFonts w:ascii="Times New Roman" w:eastAsia="Times New Roman" w:hAnsi="Times New Roman" w:cs="Times New Roman"/>
+          <w:kern w:val="0"/>
+          <w:sz w:val="24"/>
+          <w:szCs w:val="24"/>
+          <w:lang w:eastAsia="hu-HU"/>
+          <w14:ligatures w14:val="none"/>
+        </w:rPr>
+        <w:t>Haar</w:t>
+      </w:r>
+      <w:proofErr w:type="spellEnd"/>
+      <w:r>
+        <w:rPr>
+          <w:rFonts w:ascii="Times New Roman" w:eastAsia="Times New Roman" w:hAnsi="Times New Roman" w:cs="Times New Roman"/>
+          <w:kern w:val="0"/>
+          <w:sz w:val="24"/>
+          <w:szCs w:val="24"/>
+          <w:lang w:eastAsia="hu-HU"/>
+          <w14:ligatures w14:val="none"/>
+        </w:rPr>
+        <w:t xml:space="preserve"> </w:t>
+      </w:r>
+      <w:proofErr w:type="spellStart"/>
+      <w:r>
+        <w:rPr>
+          <w:rFonts w:ascii="Times New Roman" w:eastAsia="Times New Roman" w:hAnsi="Times New Roman" w:cs="Times New Roman"/>
+          <w:kern w:val="0"/>
+          <w:sz w:val="24"/>
+          <w:szCs w:val="24"/>
+          <w:lang w:eastAsia="hu-HU"/>
+          <w14:ligatures w14:val="none"/>
+        </w:rPr>
+        <w:t>Cascade</w:t>
+      </w:r>
+      <w:proofErr w:type="spellEnd"/>
+      <w:r>
+        <w:rPr>
+          <w:rFonts w:ascii="Times New Roman" w:eastAsia="Times New Roman" w:hAnsi="Times New Roman" w:cs="Times New Roman"/>
+          <w:kern w:val="0"/>
+          <w:sz w:val="24"/>
+          <w:szCs w:val="24"/>
+          <w:lang w:eastAsia="hu-HU"/>
+          <w14:ligatures w14:val="none"/>
+        </w:rPr>
+        <w:t xml:space="preserve"> kaszkád osztályozó szürkeárnyalatos képeket igényel az arcfelismeréshez. Ennek oka a következő:</w:t>
       </w:r>
     </w:p>
     <w:p>
@@ -187,8 +235,37 @@
           <w:lang w:eastAsia="hu-HU"/>
           <w14:ligatures w14:val="none"/>
         </w:rPr>
-        <w:t xml:space="preserve">Hogyan működik az arcfelismerés az OpenCV-ben a </w:t>
-      </w:r>
+        <w:t xml:space="preserve">Hogyan működik az arcfelismerés az </w:t>
+      </w:r>
+      <w:proofErr w:type="spellStart"/>
+      <w:r>
+        <w:rPr>
+          <w:rFonts w:ascii="Times New Roman" w:eastAsia="Times New Roman" w:hAnsi="Times New Roman" w:cs="Times New Roman"/>
+          <w:b/>
+          <w:bCs/>
+          <w:kern w:val="0"/>
+          <w:sz w:val="24"/>
+          <w:szCs w:val="24"/>
+          <w:lang w:eastAsia="hu-HU"/>
+          <w14:ligatures w14:val="none"/>
+        </w:rPr>
+        <w:t>OpenCV</w:t>
+      </w:r>
+      <w:proofErr w:type="spellEnd"/>
+      <w:r>
+        <w:rPr>
+          <w:rFonts w:ascii="Times New Roman" w:eastAsia="Times New Roman" w:hAnsi="Times New Roman" w:cs="Times New Roman"/>
+          <w:b/>
+          <w:bCs/>
+          <w:kern w:val="0"/>
+          <w:sz w:val="24"/>
+          <w:szCs w:val="24"/>
+          <w:lang w:eastAsia="hu-HU"/>
+          <w14:ligatures w14:val="none"/>
+        </w:rPr>
+        <w:t xml:space="preserve">-ben a </w:t>
+      </w:r>
+      <w:proofErr w:type="spellStart"/>
       <w:r>
         <w:rPr>
           <w:rFonts w:ascii="Courier New" w:eastAsia="Times New Roman" w:hAnsi="Courier New" w:cs="Courier New"/>
@@ -202,6 +279,7 @@
         </w:rPr>
         <w:t>detectMultiScale</w:t>
       </w:r>
+      <w:proofErr w:type="spellEnd"/>
       <w:r>
         <w:rPr>
           <w:rFonts w:ascii="Times New Roman" w:eastAsia="Times New Roman" w:hAnsi="Times New Roman" w:cs="Times New Roman"/>
@@ -239,6 +317,7 @@
         </w:rPr>
         <w:t xml:space="preserve">A </w:t>
       </w:r>
+      <w:proofErr w:type="spellStart"/>
       <w:r>
         <w:rPr>
           <w:rFonts w:ascii="Courier New" w:eastAsia="Times New Roman" w:hAnsi="Courier New" w:cs="Courier New"/>
@@ -250,16 +329,65 @@
         </w:rPr>
         <w:t>detectMultiScale</w:t>
       </w:r>
-      <w:r>
-        <w:rPr>
-          <w:rFonts w:ascii="Times New Roman" w:eastAsia="Times New Roman" w:hAnsi="Times New Roman" w:cs="Times New Roman"/>
-          <w:kern w:val="0"/>
-          <w:sz w:val="24"/>
-          <w:szCs w:val="24"/>
-          <w:lang w:eastAsia="hu-HU"/>
-          <w14:ligatures w14:val="none"/>
-        </w:rPr>
-        <w:t xml:space="preserve"> az arc kaszkád (Haar Cascade) osztályozó kulcsfontosságú függvénye. Lényegében a következőket végzi:</w:t>
+      <w:proofErr w:type="spellEnd"/>
+      <w:r>
+        <w:rPr>
+          <w:rFonts w:ascii="Times New Roman" w:eastAsia="Times New Roman" w:hAnsi="Times New Roman" w:cs="Times New Roman"/>
+          <w:kern w:val="0"/>
+          <w:sz w:val="24"/>
+          <w:szCs w:val="24"/>
+          <w:lang w:eastAsia="hu-HU"/>
+          <w14:ligatures w14:val="none"/>
+        </w:rPr>
+        <w:t xml:space="preserve"> az arc kaszkád (</w:t>
+      </w:r>
+      <w:proofErr w:type="spellStart"/>
+      <w:r>
+        <w:rPr>
+          <w:rFonts w:ascii="Times New Roman" w:eastAsia="Times New Roman" w:hAnsi="Times New Roman" w:cs="Times New Roman"/>
+          <w:kern w:val="0"/>
+          <w:sz w:val="24"/>
+          <w:szCs w:val="24"/>
+          <w:lang w:eastAsia="hu-HU"/>
+          <w14:ligatures w14:val="none"/>
+        </w:rPr>
+        <w:t>Haar</w:t>
+      </w:r>
+      <w:proofErr w:type="spellEnd"/>
+      <w:r>
+        <w:rPr>
+          <w:rFonts w:ascii="Times New Roman" w:eastAsia="Times New Roman" w:hAnsi="Times New Roman" w:cs="Times New Roman"/>
+          <w:kern w:val="0"/>
+          <w:sz w:val="24"/>
+          <w:szCs w:val="24"/>
+          <w:lang w:eastAsia="hu-HU"/>
+          <w14:ligatures w14:val="none"/>
+        </w:rPr>
+        <w:t xml:space="preserve"> </w:t>
+      </w:r>
+      <w:proofErr w:type="spellStart"/>
+      <w:r>
+        <w:rPr>
+          <w:rFonts w:ascii="Times New Roman" w:eastAsia="Times New Roman" w:hAnsi="Times New Roman" w:cs="Times New Roman"/>
+          <w:kern w:val="0"/>
+          <w:sz w:val="24"/>
+          <w:szCs w:val="24"/>
+          <w:lang w:eastAsia="hu-HU"/>
+          <w14:ligatures w14:val="none"/>
+        </w:rPr>
+        <w:t>Cascade</w:t>
+      </w:r>
+      <w:proofErr w:type="spellEnd"/>
+      <w:r>
+        <w:rPr>
+          <w:rFonts w:ascii="Times New Roman" w:eastAsia="Times New Roman" w:hAnsi="Times New Roman" w:cs="Times New Roman"/>
+          <w:kern w:val="0"/>
+          <w:sz w:val="24"/>
+          <w:szCs w:val="24"/>
+          <w:lang w:eastAsia="hu-HU"/>
+          <w14:ligatures w14:val="none"/>
+        </w:rPr>
+        <w:t>) osztályozó kulcsfontosságú függvénye. Lényegében a következőket végzi:</w:t>
       </w:r>
     </w:p>
     <w:p>
@@ -357,6 +485,7 @@
         </w:rPr>
         <w:t xml:space="preserve"> A kaszkád különböző méretű keresőablakokat használ, hogy különböző méretű arcokat is megtaláljon. A </w:t>
       </w:r>
+      <w:proofErr w:type="spellStart"/>
       <w:r>
         <w:rPr>
           <w:rFonts w:ascii="Courier New" w:eastAsia="Times New Roman" w:hAnsi="Courier New" w:cs="Courier New"/>
@@ -368,6 +497,7 @@
         </w:rPr>
         <w:t>detectMultiScale</w:t>
       </w:r>
+      <w:proofErr w:type="spellEnd"/>
       <w:r>
         <w:rPr>
           <w:rFonts w:ascii="Times New Roman" w:eastAsia="Times New Roman" w:hAnsi="Times New Roman" w:cs="Times New Roman"/>
@@ -431,7 +561,31 @@
           <w:lang w:eastAsia="hu-HU"/>
           <w14:ligatures w14:val="none"/>
         </w:rPr>
-        <w:t xml:space="preserve"> A keresőablak a szürkeárnyalatos képen lépésről lépésre végigmegy. Minden egyes pozíciónál a Haar-jellemzők kiszámításra kerülnek.</w:t>
+        <w:t xml:space="preserve"> A keresőablak a szürkeárnyalatos képen lépésről lépésre végigmegy. Minden egyes pozíciónál a </w:t>
+      </w:r>
+      <w:proofErr w:type="spellStart"/>
+      <w:r>
+        <w:rPr>
+          <w:rFonts w:ascii="Times New Roman" w:eastAsia="Times New Roman" w:hAnsi="Times New Roman" w:cs="Times New Roman"/>
+          <w:kern w:val="0"/>
+          <w:sz w:val="24"/>
+          <w:szCs w:val="24"/>
+          <w:lang w:eastAsia="hu-HU"/>
+          <w14:ligatures w14:val="none"/>
+        </w:rPr>
+        <w:t>Haar</w:t>
+      </w:r>
+      <w:proofErr w:type="spellEnd"/>
+      <w:r>
+        <w:rPr>
+          <w:rFonts w:ascii="Times New Roman" w:eastAsia="Times New Roman" w:hAnsi="Times New Roman" w:cs="Times New Roman"/>
+          <w:kern w:val="0"/>
+          <w:sz w:val="24"/>
+          <w:szCs w:val="24"/>
+          <w:lang w:eastAsia="hu-HU"/>
+          <w14:ligatures w14:val="none"/>
+        </w:rPr>
+        <w:t>-jellemzők kiszámításra kerülnek.</w:t>
       </w:r>
     </w:p>
     <w:p>
@@ -463,29 +617,68 @@
           <w14:ligatures w14:val="none"/>
         </w:rPr>
       </w:pPr>
-      <w:r>
-        <w:rPr>
-          <w:rFonts w:ascii="Times New Roman" w:eastAsia="Times New Roman" w:hAnsi="Times New Roman" w:cs="Times New Roman"/>
-          <w:b/>
-          <w:bCs/>
-          <w:kern w:val="0"/>
-          <w:sz w:val="24"/>
-          <w:szCs w:val="24"/>
-          <w:lang w:eastAsia="hu-HU"/>
-          <w14:ligatures w14:val="none"/>
-        </w:rPr>
-        <w:t>Haar-jellemzők kiértékelése:</w:t>
-      </w:r>
-      <w:r>
-        <w:rPr>
-          <w:rFonts w:ascii="Times New Roman" w:eastAsia="Times New Roman" w:hAnsi="Times New Roman" w:cs="Times New Roman"/>
-          <w:kern w:val="0"/>
-          <w:sz w:val="24"/>
-          <w:szCs w:val="24"/>
-          <w:lang w:eastAsia="hu-HU"/>
-          <w14:ligatures w14:val="none"/>
-        </w:rPr>
-        <w:t xml:space="preserve"> Minden egyes régióban kiszámításra kerülnek a Haar-jellemzők, ezek a téglalap alakú minták, amelyek sötét és világos pixelek kontrasztján alapulnak. A kaszkád ezeket a jellemzőket vizsgálja, hogy megtalálja az arcnak megfelelő részeket (pl. szem, orr, száj).</w:t>
+      <w:proofErr w:type="spellStart"/>
+      <w:r>
+        <w:rPr>
+          <w:rFonts w:ascii="Times New Roman" w:eastAsia="Times New Roman" w:hAnsi="Times New Roman" w:cs="Times New Roman"/>
+          <w:b/>
+          <w:bCs/>
+          <w:kern w:val="0"/>
+          <w:sz w:val="24"/>
+          <w:szCs w:val="24"/>
+          <w:lang w:eastAsia="hu-HU"/>
+          <w14:ligatures w14:val="none"/>
+        </w:rPr>
+        <w:t>Haar</w:t>
+      </w:r>
+      <w:proofErr w:type="spellEnd"/>
+      <w:r>
+        <w:rPr>
+          <w:rFonts w:ascii="Times New Roman" w:eastAsia="Times New Roman" w:hAnsi="Times New Roman" w:cs="Times New Roman"/>
+          <w:b/>
+          <w:bCs/>
+          <w:kern w:val="0"/>
+          <w:sz w:val="24"/>
+          <w:szCs w:val="24"/>
+          <w:lang w:eastAsia="hu-HU"/>
+          <w14:ligatures w14:val="none"/>
+        </w:rPr>
+        <w:t>-jellemzők kiértékelése:</w:t>
+      </w:r>
+      <w:r>
+        <w:rPr>
+          <w:rFonts w:ascii="Times New Roman" w:eastAsia="Times New Roman" w:hAnsi="Times New Roman" w:cs="Times New Roman"/>
+          <w:kern w:val="0"/>
+          <w:sz w:val="24"/>
+          <w:szCs w:val="24"/>
+          <w:lang w:eastAsia="hu-HU"/>
+          <w14:ligatures w14:val="none"/>
+        </w:rPr>
+        <w:t xml:space="preserve"> Minden egyes régióban kiszámításra kerülnek a </w:t>
+      </w:r>
+      <w:proofErr w:type="spellStart"/>
+      <w:r>
+        <w:rPr>
+          <w:rFonts w:ascii="Times New Roman" w:eastAsia="Times New Roman" w:hAnsi="Times New Roman" w:cs="Times New Roman"/>
+          <w:kern w:val="0"/>
+          <w:sz w:val="24"/>
+          <w:szCs w:val="24"/>
+          <w:lang w:eastAsia="hu-HU"/>
+          <w14:ligatures w14:val="none"/>
+        </w:rPr>
+        <w:t>Haar</w:t>
+      </w:r>
+      <w:proofErr w:type="spellEnd"/>
+      <w:r>
+        <w:rPr>
+          <w:rFonts w:ascii="Times New Roman" w:eastAsia="Times New Roman" w:hAnsi="Times New Roman" w:cs="Times New Roman"/>
+          <w:kern w:val="0"/>
+          <w:sz w:val="24"/>
+          <w:szCs w:val="24"/>
+          <w:lang w:eastAsia="hu-HU"/>
+          <w14:ligatures w14:val="none"/>
+        </w:rPr>
+        <w:t>-jellemzők, ezek a téglalap alakú minták, amelyek sötét és világos pixelek kontrasztján alapulnak. A kaszkád ezeket a jellemzőket vizsgálja, hogy megtalálja az arcnak megfelelő részeket (pl. szem, orr, száj).</w:t>
       </w:r>
     </w:p>
     <w:p>
@@ -595,6 +788,7 @@
         </w:rPr>
         <w:t xml:space="preserve"> Ha a régió átjut az összes kaszkádszinten, akkor arcként kerül azonosításra. A </w:t>
       </w:r>
+      <w:proofErr w:type="spellStart"/>
       <w:r>
         <w:rPr>
           <w:rFonts w:ascii="Courier New" w:eastAsia="Times New Roman" w:hAnsi="Courier New" w:cs="Courier New"/>
@@ -606,6 +800,7 @@
         </w:rPr>
         <w:t>detectMultiScale</w:t>
       </w:r>
+      <w:proofErr w:type="spellEnd"/>
       <w:r>
         <w:rPr>
           <w:rFonts w:ascii="Times New Roman" w:eastAsia="Times New Roman" w:hAnsi="Times New Roman" w:cs="Times New Roman"/>
@@ -667,6 +862,7 @@
         </w:rPr>
         <w:t xml:space="preserve">A </w:t>
       </w:r>
+      <w:proofErr w:type="spellStart"/>
       <w:r>
         <w:rPr>
           <w:rFonts w:ascii="Courier New" w:eastAsia="Times New Roman" w:hAnsi="Courier New" w:cs="Courier New"/>
@@ -678,6 +874,7 @@
         </w:rPr>
         <w:t>detectMultiScale</w:t>
       </w:r>
+      <w:proofErr w:type="spellEnd"/>
       <w:r>
         <w:rPr>
           <w:rFonts w:ascii="Times New Roman" w:eastAsia="Times New Roman" w:hAnsi="Times New Roman" w:cs="Times New Roman"/>
@@ -706,18 +903,33 @@
           <w14:ligatures w14:val="none"/>
         </w:rPr>
       </w:pPr>
-      <w:r>
-        <w:rPr>
-          <w:rFonts w:ascii="Times New Roman" w:eastAsia="Times New Roman" w:hAnsi="Times New Roman" w:cs="Times New Roman"/>
-          <w:b/>
-          <w:bCs/>
-          <w:kern w:val="0"/>
-          <w:sz w:val="24"/>
-          <w:szCs w:val="24"/>
-          <w:lang w:eastAsia="hu-HU"/>
-          <w14:ligatures w14:val="none"/>
-        </w:rPr>
-        <w:t>scaleFactor:</w:t>
+      <w:proofErr w:type="spellStart"/>
+      <w:r>
+        <w:rPr>
+          <w:rFonts w:ascii="Times New Roman" w:eastAsia="Times New Roman" w:hAnsi="Times New Roman" w:cs="Times New Roman"/>
+          <w:b/>
+          <w:bCs/>
+          <w:kern w:val="0"/>
+          <w:sz w:val="24"/>
+          <w:szCs w:val="24"/>
+          <w:lang w:eastAsia="hu-HU"/>
+          <w14:ligatures w14:val="none"/>
+        </w:rPr>
+        <w:t>scaleFactor</w:t>
+      </w:r>
+      <w:proofErr w:type="spellEnd"/>
+      <w:r>
+        <w:rPr>
+          <w:rFonts w:ascii="Times New Roman" w:eastAsia="Times New Roman" w:hAnsi="Times New Roman" w:cs="Times New Roman"/>
+          <w:b/>
+          <w:bCs/>
+          <w:kern w:val="0"/>
+          <w:sz w:val="24"/>
+          <w:szCs w:val="24"/>
+          <w:lang w:eastAsia="hu-HU"/>
+          <w14:ligatures w14:val="none"/>
+        </w:rPr>
+        <w:t>:</w:t>
       </w:r>
       <w:r>
         <w:rPr>
@@ -730,6 +942,7 @@
         </w:rPr>
         <w:t xml:space="preserve"> Ez a paraméter meghatározza, hogy mennyire szeretnénk méretezni a képet az egyes kaszkádszintek között. Egy nagyobb </w:t>
       </w:r>
+      <w:proofErr w:type="spellStart"/>
       <w:r>
         <w:rPr>
           <w:rFonts w:ascii="Courier New" w:eastAsia="Times New Roman" w:hAnsi="Courier New" w:cs="Courier New"/>
@@ -741,6 +954,7 @@
         </w:rPr>
         <w:t>scaleFactor</w:t>
       </w:r>
+      <w:proofErr w:type="spellEnd"/>
       <w:r>
         <w:rPr>
           <w:rFonts w:ascii="Times New Roman" w:eastAsia="Times New Roman" w:hAnsi="Times New Roman" w:cs="Times New Roman"/>
@@ -783,18 +997,33 @@
           <w14:ligatures w14:val="none"/>
         </w:rPr>
       </w:pPr>
-      <w:r>
-        <w:rPr>
-          <w:rFonts w:ascii="Times New Roman" w:eastAsia="Times New Roman" w:hAnsi="Times New Roman" w:cs="Times New Roman"/>
-          <w:b/>
-          <w:bCs/>
-          <w:kern w:val="0"/>
-          <w:sz w:val="24"/>
-          <w:szCs w:val="24"/>
-          <w:lang w:eastAsia="hu-HU"/>
-          <w14:ligatures w14:val="none"/>
-        </w:rPr>
-        <w:t>minNeighbors:</w:t>
+      <w:proofErr w:type="spellStart"/>
+      <w:r>
+        <w:rPr>
+          <w:rFonts w:ascii="Times New Roman" w:eastAsia="Times New Roman" w:hAnsi="Times New Roman" w:cs="Times New Roman"/>
+          <w:b/>
+          <w:bCs/>
+          <w:kern w:val="0"/>
+          <w:sz w:val="24"/>
+          <w:szCs w:val="24"/>
+          <w:lang w:eastAsia="hu-HU"/>
+          <w14:ligatures w14:val="none"/>
+        </w:rPr>
+        <w:t>minNeighbors</w:t>
+      </w:r>
+      <w:proofErr w:type="spellEnd"/>
+      <w:r>
+        <w:rPr>
+          <w:rFonts w:ascii="Times New Roman" w:eastAsia="Times New Roman" w:hAnsi="Times New Roman" w:cs="Times New Roman"/>
+          <w:b/>
+          <w:bCs/>
+          <w:kern w:val="0"/>
+          <w:sz w:val="24"/>
+          <w:szCs w:val="24"/>
+          <w:lang w:eastAsia="hu-HU"/>
+          <w14:ligatures w14:val="none"/>
+        </w:rPr>
+        <w:t>:</w:t>
       </w:r>
       <w:r>
         <w:rPr>
@@ -807,6 +1036,7 @@
         </w:rPr>
         <w:t xml:space="preserve"> Ez a paraméter meghatározza, hányszor kell a kaszkádnak egy régiót arcként azonosítania, mielőtt ténylegesen arcként detektálja. Egy nagyobb </w:t>
       </w:r>
+      <w:proofErr w:type="spellStart"/>
       <w:r>
         <w:rPr>
           <w:rFonts w:ascii="Courier New" w:eastAsia="Times New Roman" w:hAnsi="Courier New" w:cs="Courier New"/>
@@ -818,6 +1048,7 @@
         </w:rPr>
         <w:t>minNeighbors</w:t>
       </w:r>
+      <w:proofErr w:type="spellEnd"/>
       <w:r>
         <w:rPr>
           <w:rFonts w:ascii="Times New Roman" w:eastAsia="Times New Roman" w:hAnsi="Times New Roman" w:cs="Times New Roman"/>
@@ -879,6 +1110,7 @@
         </w:rPr>
         <w:t xml:space="preserve">A </w:t>
       </w:r>
+      <w:proofErr w:type="spellStart"/>
       <w:r>
         <w:rPr>
           <w:rFonts w:ascii="Courier New" w:eastAsia="Times New Roman" w:hAnsi="Courier New" w:cs="Courier New"/>
@@ -890,6 +1122,7 @@
         </w:rPr>
         <w:t>scaleFactor</w:t>
       </w:r>
+      <w:proofErr w:type="spellEnd"/>
       <w:r>
         <w:rPr>
           <w:rFonts w:ascii="Times New Roman" w:eastAsia="Times New Roman" w:hAnsi="Times New Roman" w:cs="Times New Roman"/>
@@ -901,6 +1134,7 @@
         </w:rPr>
         <w:t xml:space="preserve"> 1.1 értékre van állítva, az azt jelenti, hogy minden szint között a kép 10%-kal lesz lekicsinyítve. A </w:t>
       </w:r>
+      <w:proofErr w:type="spellStart"/>
       <w:r>
         <w:rPr>
           <w:rFonts w:ascii="Courier New" w:eastAsia="Times New Roman" w:hAnsi="Courier New" w:cs="Courier New"/>
@@ -912,6 +1146,7 @@
         </w:rPr>
         <w:t>minNeighbors</w:t>
       </w:r>
+      <w:proofErr w:type="spellEnd"/>
       <w:r>
         <w:rPr>
           <w:rFonts w:ascii="Times New Roman" w:eastAsia="Times New Roman" w:hAnsi="Times New Roman" w:cs="Times New Roman"/>
@@ -1080,18 +1315,33 @@
           <w14:ligatures w14:val="none"/>
         </w:rPr>
       </w:pPr>
-      <w:r>
-        <w:rPr>
-          <w:rFonts w:ascii="Times New Roman" w:eastAsia="Times New Roman" w:hAnsi="Times New Roman" w:cs="Times New Roman"/>
-          <w:b/>
-          <w:bCs/>
-          <w:kern w:val="0"/>
-          <w:sz w:val="24"/>
-          <w:szCs w:val="24"/>
-          <w:lang w:eastAsia="hu-HU"/>
-          <w14:ligatures w14:val="none"/>
-        </w:rPr>
-        <w:t>kep:</w:t>
+      <w:proofErr w:type="spellStart"/>
+      <w:r>
+        <w:rPr>
+          <w:rFonts w:ascii="Times New Roman" w:eastAsia="Times New Roman" w:hAnsi="Times New Roman" w:cs="Times New Roman"/>
+          <w:b/>
+          <w:bCs/>
+          <w:kern w:val="0"/>
+          <w:sz w:val="24"/>
+          <w:szCs w:val="24"/>
+          <w:lang w:eastAsia="hu-HU"/>
+          <w14:ligatures w14:val="none"/>
+        </w:rPr>
+        <w:t>kep</w:t>
+      </w:r>
+      <w:proofErr w:type="spellEnd"/>
+      <w:r>
+        <w:rPr>
+          <w:rFonts w:ascii="Times New Roman" w:eastAsia="Times New Roman" w:hAnsi="Times New Roman" w:cs="Times New Roman"/>
+          <w:b/>
+          <w:bCs/>
+          <w:kern w:val="0"/>
+          <w:sz w:val="24"/>
+          <w:szCs w:val="24"/>
+          <w:lang w:eastAsia="hu-HU"/>
+          <w14:ligatures w14:val="none"/>
+        </w:rPr>
+        <w:t>:</w:t>
       </w:r>
       <w:r>
         <w:rPr>
@@ -1173,7 +1423,63 @@
           <w:lang w:eastAsia="hu-HU"/>
           <w14:ligatures w14:val="none"/>
         </w:rPr>
-        <w:t>(x+w, y+h):</w:t>
+        <w:t>(</w:t>
+      </w:r>
+      <w:proofErr w:type="spellStart"/>
+      <w:r>
+        <w:rPr>
+          <w:rFonts w:ascii="Times New Roman" w:eastAsia="Times New Roman" w:hAnsi="Times New Roman" w:cs="Times New Roman"/>
+          <w:b/>
+          <w:bCs/>
+          <w:kern w:val="0"/>
+          <w:sz w:val="24"/>
+          <w:szCs w:val="24"/>
+          <w:lang w:eastAsia="hu-HU"/>
+          <w14:ligatures w14:val="none"/>
+        </w:rPr>
+        <w:t>x+w</w:t>
+      </w:r>
+      <w:proofErr w:type="spellEnd"/>
+      <w:r>
+        <w:rPr>
+          <w:rFonts w:ascii="Times New Roman" w:eastAsia="Times New Roman" w:hAnsi="Times New Roman" w:cs="Times New Roman"/>
+          <w:b/>
+          <w:bCs/>
+          <w:kern w:val="0"/>
+          <w:sz w:val="24"/>
+          <w:szCs w:val="24"/>
+          <w:lang w:eastAsia="hu-HU"/>
+          <w14:ligatures w14:val="none"/>
+        </w:rPr>
+        <w:t xml:space="preserve">, </w:t>
+      </w:r>
+      <w:proofErr w:type="spellStart"/>
+      <w:r>
+        <w:rPr>
+          <w:rFonts w:ascii="Times New Roman" w:eastAsia="Times New Roman" w:hAnsi="Times New Roman" w:cs="Times New Roman"/>
+          <w:b/>
+          <w:bCs/>
+          <w:kern w:val="0"/>
+          <w:sz w:val="24"/>
+          <w:szCs w:val="24"/>
+          <w:lang w:eastAsia="hu-HU"/>
+          <w14:ligatures w14:val="none"/>
+        </w:rPr>
+        <w:t>y+h</w:t>
+      </w:r>
+      <w:proofErr w:type="spellEnd"/>
+      <w:r>
+        <w:rPr>
+          <w:rFonts w:ascii="Times New Roman" w:eastAsia="Times New Roman" w:hAnsi="Times New Roman" w:cs="Times New Roman"/>
+          <w:b/>
+          <w:bCs/>
+          <w:kern w:val="0"/>
+          <w:sz w:val="24"/>
+          <w:szCs w:val="24"/>
+          <w:lang w:eastAsia="hu-HU"/>
+          <w14:ligatures w14:val="none"/>
+        </w:rPr>
+        <w:t>):</w:t>
       </w:r>
       <w:r>
         <w:rPr>
@@ -1405,43 +1711,104 @@
       <w:r>
         <w:t xml:space="preserve">A </w:t>
       </w:r>
+      <w:proofErr w:type="spellStart"/>
       <w:r>
         <w:rPr>
           <w:rStyle w:val="HTML-kd"/>
           <w:rFonts w:eastAsiaTheme="majorEastAsia"/>
         </w:rPr>
-        <w:t>ret, kep = cap.read()</w:t>
-      </w:r>
-      <w:r>
-        <w:t xml:space="preserve"> sor egy képet kap a kamerafolyamból. A </w:t>
-      </w:r>
+        <w:t>ret</w:t>
+      </w:r>
+      <w:proofErr w:type="spellEnd"/>
       <w:r>
         <w:rPr>
           <w:rStyle w:val="HTML-kd"/>
           <w:rFonts w:eastAsiaTheme="majorEastAsia"/>
         </w:rPr>
-        <w:t>ret</w:t>
-      </w:r>
-      <w:r>
-        <w:t xml:space="preserve"> egy logikai változó, amely azt jelzi, hogy sikeresen beolvastunk-e egy képet vagy sem a </w:t>
-      </w:r>
+        <w:t xml:space="preserve">, </w:t>
+      </w:r>
+      <w:proofErr w:type="spellStart"/>
       <w:r>
         <w:rPr>
           <w:rStyle w:val="HTML-kd"/>
           <w:rFonts w:eastAsiaTheme="majorEastAsia"/>
         </w:rPr>
-        <w:t>.read()</w:t>
-      </w:r>
-      <w:r>
-        <w:t xml:space="preserve"> művelettel. A </w:t>
-      </w:r>
+        <w:t>kep</w:t>
+      </w:r>
+      <w:proofErr w:type="spellEnd"/>
       <w:r>
         <w:rPr>
           <w:rStyle w:val="HTML-kd"/>
           <w:rFonts w:eastAsiaTheme="majorEastAsia"/>
         </w:rPr>
+        <w:t xml:space="preserve"> = </w:t>
+      </w:r>
+      <w:proofErr w:type="spellStart"/>
+      <w:r>
+        <w:rPr>
+          <w:rStyle w:val="HTML-kd"/>
+          <w:rFonts w:eastAsiaTheme="majorEastAsia"/>
+        </w:rPr>
+        <w:t>cap.read</w:t>
+      </w:r>
+      <w:proofErr w:type="spellEnd"/>
+      <w:r>
+        <w:rPr>
+          <w:rStyle w:val="HTML-kd"/>
+          <w:rFonts w:eastAsiaTheme="majorEastAsia"/>
+        </w:rPr>
+        <w:t>()</w:t>
+      </w:r>
+      <w:r>
+        <w:t xml:space="preserve"> sor egy képet kap a kamerafolyamból. A </w:t>
+      </w:r>
+      <w:proofErr w:type="spellStart"/>
+      <w:r>
+        <w:rPr>
+          <w:rStyle w:val="HTML-kd"/>
+          <w:rFonts w:eastAsiaTheme="majorEastAsia"/>
+        </w:rPr>
+        <w:t>ret</w:t>
+      </w:r>
+      <w:proofErr w:type="spellEnd"/>
+      <w:r>
+        <w:t xml:space="preserve"> egy logikai változó, amely azt jelzi, hogy sikeresen beolvastunk-e egy képet vagy sem a </w:t>
+      </w:r>
+      <w:r>
+        <w:rPr>
+          <w:rStyle w:val="HTML-kd"/>
+          <w:rFonts w:eastAsiaTheme="majorEastAsia"/>
+        </w:rPr>
+        <w:t>.</w:t>
+      </w:r>
+      <w:proofErr w:type="spellStart"/>
+      <w:r>
+        <w:rPr>
+          <w:rStyle w:val="HTML-kd"/>
+          <w:rFonts w:eastAsiaTheme="majorEastAsia"/>
+        </w:rPr>
+        <w:t>read</w:t>
+      </w:r>
+      <w:proofErr w:type="spellEnd"/>
+      <w:r>
+        <w:rPr>
+          <w:rStyle w:val="HTML-kd"/>
+          <w:rFonts w:eastAsiaTheme="majorEastAsia"/>
+        </w:rPr>
+        <w:t>()</w:t>
+      </w:r>
+      <w:r>
+        <w:t xml:space="preserve"> művelettel. A </w:t>
+      </w:r>
+      <w:proofErr w:type="spellStart"/>
+      <w:r>
+        <w:rPr>
+          <w:rStyle w:val="HTML-kd"/>
+          <w:rFonts w:eastAsiaTheme="majorEastAsia"/>
+        </w:rPr>
         <w:t>kep</w:t>
       </w:r>
+      <w:proofErr w:type="spellEnd"/>
       <w:r>
         <w:t xml:space="preserve"> változó tartalmazza magát a kép adatait.</w:t>
       </w:r>
@@ -1529,7 +1896,15 @@
         <w:t>&amp; 0xFF</w:t>
       </w:r>
       <w:r>
-        <w:t xml:space="preserve"> bitenkénti ÉS művelet a billentyűkód legfelső 8 bitjét 0-ra állítja. Ez biztosítja, hogy a billentyűkód ASCII érték legyen, még akkor is, ha a billentyűzet nem angol elrendezésű.</w:t>
+        <w:t xml:space="preserve"> </w:t>
+      </w:r>
+      <w:proofErr w:type="spellStart"/>
+      <w:r>
+        <w:t>bitenkénti</w:t>
+      </w:r>
+      <w:proofErr w:type="spellEnd"/>
+      <w:r>
+        <w:t xml:space="preserve"> ÉS művelet a billentyűkód legfelső 8 bitjét 0-ra állítja. Ez biztosítja, hogy a billentyűkód ASCII érték legyen, még akkor is, ha a billentyűzet nem angol elrendezésű.</w:t>
       </w:r>
     </w:p>
     <w:p>
@@ -1548,12 +1923,21 @@
       <w:r>
         <w:t xml:space="preserve">Az </w:t>
       </w:r>
+      <w:proofErr w:type="spellStart"/>
       <w:r>
         <w:rPr>
           <w:rStyle w:val="HTML-kd"/>
           <w:rFonts w:eastAsiaTheme="majorEastAsia"/>
         </w:rPr>
-        <w:t>ord('q')</w:t>
+        <w:t>ord</w:t>
+      </w:r>
+      <w:proofErr w:type="spellEnd"/>
+      <w:r>
+        <w:rPr>
+          <w:rStyle w:val="HTML-kd"/>
+          <w:rFonts w:eastAsiaTheme="majorEastAsia"/>
+        </w:rPr>
+        <w:t>('q')</w:t>
       </w:r>
       <w:r>
         <w:t xml:space="preserve"> parancs a 'q' betű ASCII kódját adja vissza, ami 113.</w:t>
@@ -1679,6 +2063,7 @@
         </w:rPr>
         <w:t xml:space="preserve">A </w:t>
       </w:r>
+      <w:proofErr w:type="spellStart"/>
       <w:r>
         <w:rPr>
           <w:rFonts w:ascii="Courier New" w:eastAsia="Times New Roman" w:hAnsi="Courier New" w:cs="Courier New"/>
@@ -1688,7 +2073,19 @@
           <w:lang w:eastAsia="hu-HU"/>
           <w14:ligatures w14:val="none"/>
         </w:rPr>
-        <w:t>cap.read()</w:t>
+        <w:t>cap.read</w:t>
+      </w:r>
+      <w:proofErr w:type="spellEnd"/>
+      <w:r>
+        <w:rPr>
+          <w:rFonts w:ascii="Courier New" w:eastAsia="Times New Roman" w:hAnsi="Courier New" w:cs="Courier New"/>
+          <w:kern w:val="0"/>
+          <w:sz w:val="20"/>
+          <w:szCs w:val="20"/>
+          <w:lang w:eastAsia="hu-HU"/>
+          <w14:ligatures w14:val="none"/>
+        </w:rPr>
+        <w:t>()</w:t>
       </w:r>
       <w:r>
         <w:rPr>
@@ -1718,6 +2115,7 @@
           <w14:ligatures w14:val="none"/>
         </w:rPr>
       </w:pPr>
+      <w:proofErr w:type="spellStart"/>
       <w:r>
         <w:rPr>
           <w:rFonts w:ascii="Courier New" w:eastAsia="Times New Roman" w:hAnsi="Courier New" w:cs="Courier New"/>
@@ -1730,6 +2128,7 @@
         <w:lastRenderedPageBreak/>
         <w:t>ret</w:t>
       </w:r>
+      <w:proofErr w:type="spellEnd"/>
       <w:r>
         <w:rPr>
           <w:rFonts w:ascii="Times New Roman" w:eastAsia="Times New Roman" w:hAnsi="Times New Roman" w:cs="Times New Roman"/>
@@ -1741,6 +2140,7 @@
         </w:rPr>
         <w:t xml:space="preserve">: Egy logikai változó, amely jelzi, hogy a beolvasás sikeres volt-e. Ha </w:t>
       </w:r>
+      <w:proofErr w:type="spellStart"/>
       <w:r>
         <w:rPr>
           <w:rFonts w:ascii="Courier New" w:eastAsia="Times New Roman" w:hAnsi="Courier New" w:cs="Courier New"/>
@@ -1752,6 +2152,7 @@
         </w:rPr>
         <w:t>True</w:t>
       </w:r>
+      <w:proofErr w:type="spellEnd"/>
       <w:r>
         <w:rPr>
           <w:rFonts w:ascii="Times New Roman" w:eastAsia="Times New Roman" w:hAnsi="Times New Roman" w:cs="Times New Roman"/>
@@ -1763,6 +2164,7 @@
         </w:rPr>
         <w:t xml:space="preserve">, akkor a beolvasás sikeres volt, és a </w:t>
       </w:r>
+      <w:proofErr w:type="spellStart"/>
       <w:r>
         <w:rPr>
           <w:rFonts w:ascii="Courier New" w:eastAsia="Times New Roman" w:hAnsi="Courier New" w:cs="Courier New"/>
@@ -1774,6 +2176,7 @@
         </w:rPr>
         <w:t>kep</w:t>
       </w:r>
+      <w:proofErr w:type="spellEnd"/>
       <w:r>
         <w:rPr>
           <w:rFonts w:ascii="Times New Roman" w:eastAsia="Times New Roman" w:hAnsi="Times New Roman" w:cs="Times New Roman"/>
@@ -1785,6 +2188,7 @@
         </w:rPr>
         <w:t xml:space="preserve"> változó tartalmazza a beolvasott képet. Ha </w:t>
       </w:r>
+      <w:proofErr w:type="spellStart"/>
       <w:r>
         <w:rPr>
           <w:rFonts w:ascii="Courier New" w:eastAsia="Times New Roman" w:hAnsi="Courier New" w:cs="Courier New"/>
@@ -1796,6 +2200,7 @@
         </w:rPr>
         <w:t>False</w:t>
       </w:r>
+      <w:proofErr w:type="spellEnd"/>
       <w:r>
         <w:rPr>
           <w:rFonts w:ascii="Times New Roman" w:eastAsia="Times New Roman" w:hAnsi="Times New Roman" w:cs="Times New Roman"/>
@@ -1824,6 +2229,7 @@
           <w14:ligatures w14:val="none"/>
         </w:rPr>
       </w:pPr>
+      <w:proofErr w:type="spellStart"/>
       <w:r>
         <w:rPr>
           <w:rFonts w:ascii="Courier New" w:eastAsia="Times New Roman" w:hAnsi="Courier New" w:cs="Courier New"/>
@@ -1835,6 +2241,7 @@
         </w:rPr>
         <w:t>kep</w:t>
       </w:r>
+      <w:proofErr w:type="spellEnd"/>
       <w:r>
         <w:rPr>
           <w:rFonts w:ascii="Times New Roman" w:eastAsia="Times New Roman" w:hAnsi="Times New Roman" w:cs="Times New Roman"/>
@@ -1936,7 +2343,35 @@
           <w:lang w:eastAsia="hu-HU"/>
           <w14:ligatures w14:val="none"/>
         </w:rPr>
-        <w:t>1. cap.release():</w:t>
+        <w:t xml:space="preserve">1. </w:t>
+      </w:r>
+      <w:proofErr w:type="spellStart"/>
+      <w:r>
+        <w:rPr>
+          <w:rFonts w:ascii="Times New Roman" w:eastAsia="Times New Roman" w:hAnsi="Times New Roman" w:cs="Times New Roman"/>
+          <w:b/>
+          <w:bCs/>
+          <w:kern w:val="0"/>
+          <w:sz w:val="24"/>
+          <w:szCs w:val="24"/>
+          <w:lang w:eastAsia="hu-HU"/>
+          <w14:ligatures w14:val="none"/>
+        </w:rPr>
+        <w:t>cap.release</w:t>
+      </w:r>
+      <w:proofErr w:type="spellEnd"/>
+      <w:r>
+        <w:rPr>
+          <w:rFonts w:ascii="Times New Roman" w:eastAsia="Times New Roman" w:hAnsi="Times New Roman" w:cs="Times New Roman"/>
+          <w:b/>
+          <w:bCs/>
+          <w:kern w:val="0"/>
+          <w:sz w:val="24"/>
+          <w:szCs w:val="24"/>
+          <w:lang w:eastAsia="hu-HU"/>
+          <w14:ligatures w14:val="none"/>
+        </w:rPr>
+        <w:t>():</w:t>
       </w:r>
     </w:p>
     <w:p>
@@ -2085,7 +2520,31 @@
           <w:lang w:eastAsia="hu-HU"/>
           <w14:ligatures w14:val="none"/>
         </w:rPr>
-        <w:t>Bezárja az összes OpenCV ablakot, amelyet a program nyitott.</w:t>
+        <w:t xml:space="preserve">Bezárja az összes </w:t>
+      </w:r>
+      <w:proofErr w:type="spellStart"/>
+      <w:r>
+        <w:rPr>
+          <w:rFonts w:ascii="Times New Roman" w:eastAsia="Times New Roman" w:hAnsi="Times New Roman" w:cs="Times New Roman"/>
+          <w:kern w:val="0"/>
+          <w:sz w:val="24"/>
+          <w:szCs w:val="24"/>
+          <w:lang w:eastAsia="hu-HU"/>
+          <w14:ligatures w14:val="none"/>
+        </w:rPr>
+        <w:t>OpenCV</w:t>
+      </w:r>
+      <w:proofErr w:type="spellEnd"/>
+      <w:r>
+        <w:rPr>
+          <w:rFonts w:ascii="Times New Roman" w:eastAsia="Times New Roman" w:hAnsi="Times New Roman" w:cs="Times New Roman"/>
+          <w:kern w:val="0"/>
+          <w:sz w:val="24"/>
+          <w:szCs w:val="24"/>
+          <w:lang w:eastAsia="hu-HU"/>
+          <w14:ligatures w14:val="none"/>
+        </w:rPr>
+        <w:t xml:space="preserve"> ablakot, amelyet a program nyitott.</w:t>
       </w:r>
     </w:p>
     <w:p>
@@ -2181,7 +2640,15 @@
         <w:pStyle w:val="NormlWeb"/>
       </w:pPr>
       <w:r>
-        <w:t>Egy lényeges for ciklussal bővült a kód</w:t>
+        <w:t xml:space="preserve">Egy lényeges </w:t>
+      </w:r>
+      <w:proofErr w:type="spellStart"/>
+      <w:r>
+        <w:t>for</w:t>
+      </w:r>
+      <w:proofErr w:type="spellEnd"/>
+      <w:r>
+        <w:t xml:space="preserve"> ciklussal bővült a kód</w:t>
       </w:r>
       <w:r>
         <w:t xml:space="preserve"> az arc adatainak kinyerése végett:</w:t>
@@ -2246,12 +2713,14 @@
         <w:lastRenderedPageBreak/>
         <w:t xml:space="preserve">A ciklus akkor és csak akkor fog lefutni hogyha a </w:t>
       </w:r>
+      <w:proofErr w:type="spellStart"/>
       <w:r>
         <w:rPr>
           <w:rFonts w:ascii="Courier New" w:hAnsi="Courier New" w:cs="Courier New"/>
         </w:rPr>
         <w:t>faces_detect</w:t>
       </w:r>
+      <w:proofErr w:type="spellEnd"/>
       <w:r>
         <w:t xml:space="preserve"> változó nem egy üres tömböt ad vissza, azaz észlelt egy arcot a kamerán.</w:t>
       </w:r>
@@ -2287,25 +2756,74 @@
       <w:r>
         <w:t xml:space="preserve">A </w:t>
       </w:r>
+      <w:proofErr w:type="spellStart"/>
       <w:r>
         <w:rPr>
           <w:rStyle w:val="HTML-kd"/>
           <w:rFonts w:eastAsiaTheme="majorEastAsia"/>
         </w:rPr>
-        <w:t>face_extract = gray[y:y+h, x:x+w]</w:t>
-      </w:r>
-      <w:r>
-        <w:t xml:space="preserve"> kifejezésben a </w:t>
-      </w:r>
+        <w:t>face_extract</w:t>
+      </w:r>
+      <w:proofErr w:type="spellEnd"/>
       <w:r>
         <w:rPr>
           <w:rStyle w:val="HTML-kd"/>
           <w:rFonts w:eastAsiaTheme="majorEastAsia"/>
         </w:rPr>
-        <w:t>gray[y:y+h, x:x+w]</w:t>
-      </w:r>
-      <w:r>
-        <w:t xml:space="preserve"> rész egy részképet (szubszerkezetet) választ ki egy nagyobb képből.</w:t>
+        <w:t xml:space="preserve"> = gray[</w:t>
+      </w:r>
+      <w:proofErr w:type="spellStart"/>
+      <w:r>
+        <w:rPr>
+          <w:rStyle w:val="HTML-kd"/>
+          <w:rFonts w:eastAsiaTheme="majorEastAsia"/>
+        </w:rPr>
+        <w:t>y:y+h</w:t>
+      </w:r>
+      <w:proofErr w:type="spellEnd"/>
+      <w:r>
+        <w:rPr>
+          <w:rStyle w:val="HTML-kd"/>
+          <w:rFonts w:eastAsiaTheme="majorEastAsia"/>
+        </w:rPr>
+        <w:t>, x:x+w]</w:t>
+      </w:r>
+      <w:r>
+        <w:t xml:space="preserve"> kifejezésben a </w:t>
+      </w:r>
+      <w:r>
+        <w:rPr>
+          <w:rStyle w:val="HTML-kd"/>
+          <w:rFonts w:eastAsiaTheme="majorEastAsia"/>
+        </w:rPr>
+        <w:t>gray[</w:t>
+      </w:r>
+      <w:proofErr w:type="spellStart"/>
+      <w:r>
+        <w:rPr>
+          <w:rStyle w:val="HTML-kd"/>
+          <w:rFonts w:eastAsiaTheme="majorEastAsia"/>
+        </w:rPr>
+        <w:t>y:y+h</w:t>
+      </w:r>
+      <w:proofErr w:type="spellEnd"/>
+      <w:r>
+        <w:rPr>
+          <w:rStyle w:val="HTML-kd"/>
+          <w:rFonts w:eastAsiaTheme="majorEastAsia"/>
+        </w:rPr>
+        <w:t>, x:x+w]</w:t>
+      </w:r>
+      <w:r>
+        <w:t xml:space="preserve"> rész egy részképet (</w:t>
+      </w:r>
+      <w:proofErr w:type="spellStart"/>
+      <w:r>
+        <w:t>szubszerkezetet</w:t>
+      </w:r>
+      <w:proofErr w:type="spellEnd"/>
+      <w:r>
+        <w:t>) választ ki egy nagyobb képből.</w:t>
       </w:r>
     </w:p>
     <w:p>
@@ -2345,6 +2863,7 @@
       <w:r>
         <w:t xml:space="preserve">A </w:t>
       </w:r>
+      <w:proofErr w:type="spellStart"/>
       <w:r>
         <w:rPr>
           <w:rStyle w:val="HTML-kd"/>
@@ -2352,9 +2871,11 @@
         </w:rPr>
         <w:t>resize</w:t>
       </w:r>
+      <w:proofErr w:type="spellEnd"/>
       <w:r>
         <w:t xml:space="preserve"> függvény egy olyan képet hoz létre, amely az eredeti képből kivágott részképet alakítja át az </w:t>
       </w:r>
+      <w:proofErr w:type="spellStart"/>
       <w:r>
         <w:rPr>
           <w:rStyle w:val="HTML-kd"/>
@@ -2362,6 +2883,7 @@
         </w:rPr>
         <w:t>arckep_meret</w:t>
       </w:r>
+      <w:proofErr w:type="spellEnd"/>
       <w:r>
         <w:t xml:space="preserve"> által meghatározott méretre. Ezt úgy teszi, hogy a képet </w:t>
       </w:r>
@@ -2394,7 +2916,27 @@
           <w:sz w:val="28"/>
           <w:szCs w:val="28"/>
         </w:rPr>
-        <w:t>Kép vektorizálása:</w:t>
+        <w:t xml:space="preserve">Kép </w:t>
+      </w:r>
+      <w:proofErr w:type="spellStart"/>
+      <w:r>
+        <w:rPr>
+          <w:b/>
+          <w:bCs/>
+          <w:sz w:val="28"/>
+          <w:szCs w:val="28"/>
+        </w:rPr>
+        <w:t>vektorizálása</w:t>
+      </w:r>
+      <w:proofErr w:type="spellEnd"/>
+      <w:r>
+        <w:rPr>
+          <w:b/>
+          <w:bCs/>
+          <w:sz w:val="28"/>
+          <w:szCs w:val="28"/>
+        </w:rPr>
+        <w:t>:</w:t>
       </w:r>
     </w:p>
     <w:p>
@@ -2414,32 +2956,52 @@
       <w:r>
         <w:t xml:space="preserve">A </w:t>
       </w:r>
+      <w:proofErr w:type="spellStart"/>
       <w:r>
         <w:rPr>
           <w:rStyle w:val="HTML-kd"/>
           <w:rFonts w:eastAsiaTheme="majorEastAsia"/>
         </w:rPr>
-        <w:t>flatten()</w:t>
-      </w:r>
-      <w:r>
-        <w:t xml:space="preserve"> metódus egy tömböt egydimenziós tömbbé alakít. Tehát ha az </w:t>
-      </w:r>
+        <w:t>flatten</w:t>
+      </w:r>
+      <w:proofErr w:type="spellEnd"/>
       <w:r>
         <w:rPr>
           <w:rStyle w:val="HTML-kd"/>
           <w:rFonts w:eastAsiaTheme="majorEastAsia"/>
         </w:rPr>
-        <w:t>arckep</w:t>
-      </w:r>
-      <w:r>
-        <w:t xml:space="preserve"> változó egy kétdimenziós tömb (esetünkben egy kép), akkor a </w:t>
-      </w:r>
+        <w:t>()</w:t>
+      </w:r>
+      <w:r>
+        <w:t xml:space="preserve"> metódus egy tömböt egydimenziós tömbbé alakít. Tehát ha az </w:t>
+      </w:r>
+      <w:proofErr w:type="spellStart"/>
       <w:r>
         <w:rPr>
           <w:rStyle w:val="HTML-kd"/>
           <w:rFonts w:eastAsiaTheme="majorEastAsia"/>
         </w:rPr>
-        <w:t>flatten()</w:t>
+        <w:t>arckep</w:t>
+      </w:r>
+      <w:proofErr w:type="spellEnd"/>
+      <w:r>
+        <w:t xml:space="preserve"> változó egy kétdimenziós tömb (esetünkben egy kép), akkor a </w:t>
+      </w:r>
+      <w:proofErr w:type="spellStart"/>
+      <w:r>
+        <w:rPr>
+          <w:rStyle w:val="HTML-kd"/>
+          <w:rFonts w:eastAsiaTheme="majorEastAsia"/>
+        </w:rPr>
+        <w:t>flatten</w:t>
+      </w:r>
+      <w:proofErr w:type="spellEnd"/>
+      <w:r>
+        <w:rPr>
+          <w:rStyle w:val="HTML-kd"/>
+          <w:rFonts w:eastAsiaTheme="majorEastAsia"/>
+        </w:rPr>
+        <w:t>()</w:t>
       </w:r>
       <w:r>
         <w:t xml:space="preserve"> metódus kinyeri az összes elemet a képből, és egyetlen egydimenziós tömbben helyezi el őket.</w:t>
@@ -2462,8 +3024,9 @@
           <w:sz w:val="28"/>
           <w:szCs w:val="28"/>
         </w:rPr>
-        <w:t>PCA (Principal Component Analysis)</w:t>
-      </w:r>
+        <w:t>PCA (</w:t>
+      </w:r>
+      <w:proofErr w:type="spellStart"/>
       <w:r>
         <w:rPr>
           <w:b/>
@@ -2471,6 +3034,65 @@
           <w:sz w:val="28"/>
           <w:szCs w:val="28"/>
         </w:rPr>
+        <w:t>Principal</w:t>
+      </w:r>
+      <w:proofErr w:type="spellEnd"/>
+      <w:r>
+        <w:rPr>
+          <w:b/>
+          <w:bCs/>
+          <w:sz w:val="28"/>
+          <w:szCs w:val="28"/>
+        </w:rPr>
+        <w:t xml:space="preserve"> </w:t>
+      </w:r>
+      <w:proofErr w:type="spellStart"/>
+      <w:r>
+        <w:rPr>
+          <w:b/>
+          <w:bCs/>
+          <w:sz w:val="28"/>
+          <w:szCs w:val="28"/>
+        </w:rPr>
+        <w:t>Component</w:t>
+      </w:r>
+      <w:proofErr w:type="spellEnd"/>
+      <w:r>
+        <w:rPr>
+          <w:b/>
+          <w:bCs/>
+          <w:sz w:val="28"/>
+          <w:szCs w:val="28"/>
+        </w:rPr>
+        <w:t xml:space="preserve"> </w:t>
+      </w:r>
+      <w:proofErr w:type="spellStart"/>
+      <w:r>
+        <w:rPr>
+          <w:b/>
+          <w:bCs/>
+          <w:sz w:val="28"/>
+          <w:szCs w:val="28"/>
+        </w:rPr>
+        <w:t>Analysis</w:t>
+      </w:r>
+      <w:proofErr w:type="spellEnd"/>
+      <w:r>
+        <w:rPr>
+          <w:b/>
+          <w:bCs/>
+          <w:sz w:val="28"/>
+          <w:szCs w:val="28"/>
+        </w:rPr>
+        <w:t>)</w:t>
+      </w:r>
+      <w:r>
+        <w:rPr>
+          <w:b/>
+          <w:bCs/>
+          <w:sz w:val="28"/>
+          <w:szCs w:val="28"/>
+        </w:rPr>
         <w:t>:</w:t>
       </w:r>
     </w:p>
@@ -2481,6 +3103,7 @@
       <w:r>
         <w:t xml:space="preserve">Az </w:t>
       </w:r>
+      <w:proofErr w:type="spellStart"/>
       <w:r>
         <w:rPr>
           <w:rStyle w:val="HTML-kd"/>
@@ -2488,8 +3111,17 @@
         </w:rPr>
         <w:t>pca</w:t>
       </w:r>
-      <w:r>
-        <w:t xml:space="preserve"> változó egy objektumot jelöl, amelyet a scikit-learn könyvtár </w:t>
+      <w:proofErr w:type="spellEnd"/>
+      <w:r>
+        <w:t xml:space="preserve"> változó egy objektumot jelöl, amelyet a </w:t>
+      </w:r>
+      <w:proofErr w:type="spellStart"/>
+      <w:r>
+        <w:t>scikit-learn</w:t>
+      </w:r>
+      <w:proofErr w:type="spellEnd"/>
+      <w:r>
+        <w:t xml:space="preserve"> könyvtár </w:t>
       </w:r>
       <w:r>
         <w:rPr>
@@ -2516,6 +3148,7 @@
           <w:numId w:val="10"/>
         </w:numPr>
       </w:pPr>
+      <w:proofErr w:type="spellStart"/>
       <w:r>
         <w:rPr>
           <w:rStyle w:val="HTML-kd"/>
@@ -2523,18 +3156,50 @@
           <w:b/>
           <w:bCs/>
         </w:rPr>
-        <w:t>pca = PCA(n_components=1)</w:t>
-      </w:r>
-      <w:r>
-        <w:t xml:space="preserve">: Ez a sor létrehozza a PCA objektumot, és beállítja a főkomponensek számát. A főkomponensek olyan irányok a térben, amelyekre az adatokat vetítjük, hogy csökkentsük azok dimenzióját. A </w:t>
-      </w:r>
+        <w:t>pca</w:t>
+      </w:r>
+      <w:proofErr w:type="spellEnd"/>
       <w:r>
         <w:rPr>
           <w:rStyle w:val="HTML-kd"/>
           <w:rFonts w:eastAsiaTheme="majorEastAsia"/>
+          <w:b/>
+          <w:bCs/>
+        </w:rPr>
+        <w:t xml:space="preserve"> = PCA(</w:t>
+      </w:r>
+      <w:proofErr w:type="spellStart"/>
+      <w:r>
+        <w:rPr>
+          <w:rStyle w:val="HTML-kd"/>
+          <w:rFonts w:eastAsiaTheme="majorEastAsia"/>
+          <w:b/>
+          <w:bCs/>
         </w:rPr>
         <w:t>n_components</w:t>
       </w:r>
+      <w:proofErr w:type="spellEnd"/>
+      <w:r>
+        <w:rPr>
+          <w:rStyle w:val="HTML-kd"/>
+          <w:rFonts w:eastAsiaTheme="majorEastAsia"/>
+          <w:b/>
+          <w:bCs/>
+        </w:rPr>
+        <w:t>=1)</w:t>
+      </w:r>
+      <w:r>
+        <w:t xml:space="preserve">: Ez a sor létrehozza a PCA objektumot, és beállítja a főkomponensek számát. A főkomponensek olyan irányok a térben, amelyekre az adatokat vetítjük, hogy csökkentsük azok dimenzióját. A </w:t>
+      </w:r>
+      <w:proofErr w:type="spellStart"/>
+      <w:r>
+        <w:rPr>
+          <w:rStyle w:val="HTML-kd"/>
+          <w:rFonts w:eastAsiaTheme="majorEastAsia"/>
+        </w:rPr>
+        <w:t>n_components</w:t>
+      </w:r>
+      <w:proofErr w:type="spellEnd"/>
       <w:r>
         <w:t xml:space="preserve"> paraméter meghatározza, hogy hány főkomponenst tartunk meg az adatokban. Ebben az esetben csak egy főkomponenst tartunk meg, ezért a dimenziócsökkentés után az adatok csak egy dimenzióban lesznek reprezentálva.</w:t>
       </w:r>
@@ -2556,6 +3221,7 @@
       <w:r>
         <w:t xml:space="preserve">  </w:t>
       </w:r>
+      <w:proofErr w:type="spellStart"/>
       <w:r>
         <w:rPr>
           <w:rStyle w:val="HTML-kd"/>
@@ -2563,30 +3229,86 @@
           <w:b/>
           <w:bCs/>
         </w:rPr>
-        <w:t>pca.fit(arckep_vektor.reshape(-1, 1))</w:t>
-      </w:r>
-      <w:r>
-        <w:t xml:space="preserve">: Ez a sor illeszti a PCA modellt az adatokhoz. Az </w:t>
-      </w:r>
+        <w:t>pca.fit</w:t>
+      </w:r>
+      <w:proofErr w:type="spellEnd"/>
       <w:r>
         <w:rPr>
           <w:rStyle w:val="HTML-kd"/>
           <w:rFonts w:eastAsiaTheme="majorEastAsia"/>
-        </w:rPr>
-        <w:t>arckep_vektor.reshape(-1, 1)</w:t>
-      </w:r>
-      <w:r>
-        <w:t xml:space="preserve"> rész egydimenziós tömböt készít az arckép pixeleiből. A </w:t>
-      </w:r>
+          <w:b/>
+          <w:bCs/>
+        </w:rPr>
+        <w:t>(</w:t>
+      </w:r>
+      <w:proofErr w:type="spellStart"/>
       <w:r>
         <w:rPr>
           <w:rStyle w:val="HTML-kd"/>
           <w:rFonts w:eastAsiaTheme="majorEastAsia"/>
-        </w:rPr>
-        <w:t>reshape(-1, 1)</w:t>
-      </w:r>
-      <w:r>
-        <w:t xml:space="preserve"> a tömb átalakítását jelenti, hogy egy oszlopvektor legyen, amely csak egy dimenziót tartalmaz. A PCA modell illesztése során a modell megtanulja az adatokban lévő mintázatokat és sajátvektorokat keres az adatokban, amelyeket főkomponenseknek nevezünk.</w:t>
+          <w:b/>
+          <w:bCs/>
+        </w:rPr>
+        <w:t>arckep_vektor.reshape</w:t>
+      </w:r>
+      <w:proofErr w:type="spellEnd"/>
+      <w:r>
+        <w:rPr>
+          <w:rStyle w:val="HTML-kd"/>
+          <w:rFonts w:eastAsiaTheme="majorEastAsia"/>
+          <w:b/>
+          <w:bCs/>
+        </w:rPr>
+        <w:t>(-1, 1))</w:t>
+      </w:r>
+      <w:r>
+        <w:t xml:space="preserve">: Ez a sor illeszti a PCA modellt az adatokhoz. Az </w:t>
+      </w:r>
+      <w:proofErr w:type="spellStart"/>
+      <w:r>
+        <w:rPr>
+          <w:rStyle w:val="HTML-kd"/>
+          <w:rFonts w:eastAsiaTheme="majorEastAsia"/>
+        </w:rPr>
+        <w:t>arckep_vektor.reshape</w:t>
+      </w:r>
+      <w:proofErr w:type="spellEnd"/>
+      <w:r>
+        <w:rPr>
+          <w:rStyle w:val="HTML-kd"/>
+          <w:rFonts w:eastAsiaTheme="majorEastAsia"/>
+        </w:rPr>
+        <w:t>(-1, 1)</w:t>
+      </w:r>
+      <w:r>
+        <w:t xml:space="preserve"> rész egydimenziós tömböt készít az arckép pixeleiből. A </w:t>
+      </w:r>
+      <w:proofErr w:type="spellStart"/>
+      <w:r>
+        <w:rPr>
+          <w:rStyle w:val="HTML-kd"/>
+          <w:rFonts w:eastAsiaTheme="majorEastAsia"/>
+        </w:rPr>
+        <w:t>reshape</w:t>
+      </w:r>
+      <w:proofErr w:type="spellEnd"/>
+      <w:r>
+        <w:rPr>
+          <w:rStyle w:val="HTML-kd"/>
+          <w:rFonts w:eastAsiaTheme="majorEastAsia"/>
+        </w:rPr>
+        <w:t>(-1, 1)</w:t>
+      </w:r>
+      <w:r>
+        <w:t xml:space="preserve"> a tömb átalakítását jelenti, hogy egy oszlopvektor legyen, amely csak egy dimenziót tartalmaz. A PCA modell illesztése során a modell megtanulja az adatokban lévő </w:t>
+      </w:r>
+      <w:proofErr w:type="spellStart"/>
+      <w:r>
+        <w:t>mintázatokat</w:t>
+      </w:r>
+      <w:proofErr w:type="spellEnd"/>
+      <w:r>
+        <w:t xml:space="preserve"> és sajátvektorokat keres az adatokban, amelyeket főkomponenseknek nevezünk.</w:t>
       </w:r>
     </w:p>
     <w:p>
@@ -2606,6 +3328,7 @@
       <w:r>
         <w:t xml:space="preserve">  </w:t>
       </w:r>
+      <w:proofErr w:type="spellStart"/>
       <w:r>
         <w:rPr>
           <w:rStyle w:val="HTML-kd"/>
@@ -2613,18 +3336,70 @@
           <w:b/>
           <w:bCs/>
         </w:rPr>
-        <w:t>transzformalt_arckep = pca.transform(arckep_vektor.reshape(-1, 1))</w:t>
-      </w:r>
-      <w:r>
-        <w:t xml:space="preserve">: Ez a sor alkalmazza a PCA transzformációt az adatokra. A transzformáció során az eredeti adatokat a PCA által meghatározott sajátvektorokra vetítjük, és így az adatokat új koordinátarendszerben reprezentáljuk. Ebben az esetben a </w:t>
-      </w:r>
+        <w:t>transzformalt_arckep</w:t>
+      </w:r>
+      <w:proofErr w:type="spellEnd"/>
       <w:r>
         <w:rPr>
           <w:rStyle w:val="HTML-kd"/>
           <w:rFonts w:eastAsiaTheme="majorEastAsia"/>
+          <w:b/>
+          <w:bCs/>
+        </w:rPr>
+        <w:t xml:space="preserve"> = </w:t>
+      </w:r>
+      <w:proofErr w:type="spellStart"/>
+      <w:r>
+        <w:rPr>
+          <w:rStyle w:val="HTML-kd"/>
+          <w:rFonts w:eastAsiaTheme="majorEastAsia"/>
+          <w:b/>
+          <w:bCs/>
+        </w:rPr>
+        <w:t>pca.transform</w:t>
+      </w:r>
+      <w:proofErr w:type="spellEnd"/>
+      <w:r>
+        <w:rPr>
+          <w:rStyle w:val="HTML-kd"/>
+          <w:rFonts w:eastAsiaTheme="majorEastAsia"/>
+          <w:b/>
+          <w:bCs/>
+        </w:rPr>
+        <w:t>(</w:t>
+      </w:r>
+      <w:proofErr w:type="spellStart"/>
+      <w:r>
+        <w:rPr>
+          <w:rStyle w:val="HTML-kd"/>
+          <w:rFonts w:eastAsiaTheme="majorEastAsia"/>
+          <w:b/>
+          <w:bCs/>
+        </w:rPr>
+        <w:t>arckep_vektor.reshape</w:t>
+      </w:r>
+      <w:proofErr w:type="spellEnd"/>
+      <w:r>
+        <w:rPr>
+          <w:rStyle w:val="HTML-kd"/>
+          <w:rFonts w:eastAsiaTheme="majorEastAsia"/>
+          <w:b/>
+          <w:bCs/>
+        </w:rPr>
+        <w:t>(-1, 1))</w:t>
+      </w:r>
+      <w:r>
+        <w:t xml:space="preserve">: Ez a sor alkalmazza a PCA transzformációt az adatokra. A transzformáció során az eredeti adatokat a PCA által meghatározott sajátvektorokra vetítjük, és így az adatokat új koordinátarendszerben reprezentáljuk. Ebben az esetben a </w:t>
+      </w:r>
+      <w:proofErr w:type="spellStart"/>
+      <w:r>
+        <w:rPr>
+          <w:rStyle w:val="HTML-kd"/>
+          <w:rFonts w:eastAsiaTheme="majorEastAsia"/>
         </w:rPr>
         <w:t>transzformalt_arckep</w:t>
       </w:r>
+      <w:proofErr w:type="spellEnd"/>
       <w:r>
         <w:t xml:space="preserve"> változóba mentjük az arckép PCA által transzformált változatát.</w:t>
       </w:r>
@@ -2674,10 +3449,7 @@
         <w:t>jellemzők</w:t>
       </w:r>
       <w:r>
-        <w:t xml:space="preserve"> változó az arckép főkomponenseit tartalmazza az általunk meghatározott egydimenziós reprezentációban</w:t>
-      </w:r>
-      <w:r>
-        <w:t>:</w:t>
+        <w:t xml:space="preserve"> változó az arckép főkomponenseit tartalmazza az általunk meghatározott egydimenziós reprezentációban:</w:t>
       </w:r>
     </w:p>
     <w:p>
@@ -2695,34 +3467,32 @@
           <w:b/>
           <w:bCs/>
         </w:rPr>
-        <w:t>jellemzők = transzformalt_arckep.flatten()</w:t>
-      </w:r>
-      <w:r>
-        <w:t>: Ez a sor a</w:t>
-      </w:r>
-      <w:r>
-        <w:t xml:space="preserve"> </w:t>
-      </w:r>
+        <w:t xml:space="preserve">jellemzők = </w:t>
+      </w:r>
+      <w:proofErr w:type="spellStart"/>
       <w:r>
         <w:rPr>
           <w:rStyle w:val="HTML-kd"/>
           <w:rFonts w:eastAsiaTheme="majorEastAsia"/>
-        </w:rPr>
-        <w:t>transzformalt_arckep</w:t>
-      </w:r>
-      <w:r>
-        <w:t xml:space="preserve"> változót, amely az arckép főkomponenseit tartalmazza a PCA transzformáció eredményeként, egydimenziós tömbbé alakítja (</w:t>
-      </w:r>
+          <w:b/>
+          <w:bCs/>
+        </w:rPr>
+        <w:t>transzformalt_arckep.flatten</w:t>
+      </w:r>
+      <w:proofErr w:type="spellEnd"/>
       <w:r>
         <w:rPr>
           <w:rStyle w:val="HTML-kd"/>
           <w:rFonts w:eastAsiaTheme="majorEastAsia"/>
-        </w:rPr>
-        <w:t>flatten()</w:t>
-      </w:r>
-      <w:r>
-        <w:t xml:space="preserve"> metódus). A </w:t>
-      </w:r>
+          <w:b/>
+          <w:bCs/>
+        </w:rPr>
+        <w:t>()</w:t>
+      </w:r>
+      <w:r>
+        <w:t xml:space="preserve">: Ez a sor a </w:t>
+      </w:r>
+      <w:proofErr w:type="spellStart"/>
       <w:r>
         <w:rPr>
           <w:rStyle w:val="HTML-kd"/>
@@ -2730,15 +3500,64 @@
         </w:rPr>
         <w:t>transzformalt_arckep</w:t>
       </w:r>
-      <w:r>
-        <w:t xml:space="preserve"> változóban lévő főkomponensek általában egy többdimenziós NumPy tömb formájában vannak, így a </w:t>
-      </w:r>
+      <w:proofErr w:type="spellEnd"/>
+      <w:r>
+        <w:t xml:space="preserve"> változót, amely az arckép főkomponenseit tartalmazza a PCA transzformáció eredményeként, egydimenziós tömbbé alakítja (</w:t>
+      </w:r>
+      <w:proofErr w:type="spellStart"/>
       <w:r>
         <w:rPr>
           <w:rStyle w:val="HTML-kd"/>
           <w:rFonts w:eastAsiaTheme="majorEastAsia"/>
         </w:rPr>
-        <w:t>flatten()</w:t>
+        <w:t>flatten</w:t>
+      </w:r>
+      <w:proofErr w:type="spellEnd"/>
+      <w:r>
+        <w:rPr>
+          <w:rStyle w:val="HTML-kd"/>
+          <w:rFonts w:eastAsiaTheme="majorEastAsia"/>
+        </w:rPr>
+        <w:t>()</w:t>
+      </w:r>
+      <w:r>
+        <w:t xml:space="preserve"> metódus). A </w:t>
+      </w:r>
+      <w:proofErr w:type="spellStart"/>
+      <w:r>
+        <w:rPr>
+          <w:rStyle w:val="HTML-kd"/>
+          <w:rFonts w:eastAsiaTheme="majorEastAsia"/>
+        </w:rPr>
+        <w:t>transzformalt_arckep</w:t>
+      </w:r>
+      <w:proofErr w:type="spellEnd"/>
+      <w:r>
+        <w:t xml:space="preserve"> változóban lévő főkomponensek általában egy többdimenziós </w:t>
+      </w:r>
+      <w:proofErr w:type="spellStart"/>
+      <w:r>
+        <w:t>NumPy</w:t>
+      </w:r>
+      <w:proofErr w:type="spellEnd"/>
+      <w:r>
+        <w:t xml:space="preserve"> tömb formájában vannak, így a </w:t>
+      </w:r>
+      <w:proofErr w:type="spellStart"/>
+      <w:r>
+        <w:rPr>
+          <w:rStyle w:val="HTML-kd"/>
+          <w:rFonts w:eastAsiaTheme="majorEastAsia"/>
+        </w:rPr>
+        <w:t>flatten</w:t>
+      </w:r>
+      <w:proofErr w:type="spellEnd"/>
+      <w:r>
+        <w:rPr>
+          <w:rStyle w:val="HTML-kd"/>
+          <w:rFonts w:eastAsiaTheme="majorEastAsia"/>
+        </w:rPr>
+        <w:t>()</w:t>
       </w:r>
       <w:r>
         <w:t xml:space="preserve"> metódus segítségével azokat egyetlen dimenziós tömbbé alakítjuk. Így könnyebben kezelhetővé válnak az adatok a további feldolgozás és analízis során.</w:t>
@@ -2751,6 +3570,10 @@
           <w:ilvl w:val="0"/>
           <w:numId w:val="14"/>
         </w:numPr>
+        <w:rPr>
+          <w:b/>
+          <w:bCs/>
+        </w:rPr>
       </w:pPr>
       <w:r>
         <w:rPr>
@@ -2771,6 +3594,7 @@
       <w:r>
         <w:t>: Az eredményül kapott egydimenziós tömböt (</w:t>
       </w:r>
+      <w:proofErr w:type="spellStart"/>
       <w:r>
         <w:rPr>
           <w:rStyle w:val="HTML-kd"/>
@@ -2778,6 +3602,7 @@
         </w:rPr>
         <w:t>transzformalt_arckep</w:t>
       </w:r>
+      <w:proofErr w:type="spellEnd"/>
       <w:r>
         <w:t xml:space="preserve"> főkomponenseinek a laposított változata) a </w:t>
       </w:r>
@@ -2789,7 +3614,42 @@
         <w:t>jellemzők</w:t>
       </w:r>
       <w:r>
-        <w:t xml:space="preserve"> változóban tároljuk. Ez a változó tartalmazza az arckép főkomponenseinek jellemzőit az adott egydimenziós reprezentációban. Ezek a jellemzők lehetnek például az arckép tulajdonságainak fontosságát vagy azok általános karakterisztikáit tükröző értékek, amelyeket később további elemzésre vagy felhasználásra lehet használni.</w:t>
+        <w:t xml:space="preserve"> változóban tároljuk. Ez a változó tartalmazza az arckép főkomponenseinek jellemzőit az adott egydimenziós reprezentációban. </w:t>
+      </w:r>
+      <w:r>
+        <w:rPr>
+          <w:b/>
+          <w:bCs/>
+        </w:rPr>
+        <w:t xml:space="preserve">A vektor hossza 10 000 elem, </w:t>
+      </w:r>
+      <w:r>
+        <w:rPr>
+          <w:b/>
+          <w:bCs/>
+        </w:rPr>
+        <w:t>mivel</w:t>
+      </w:r>
+      <w:r>
+        <w:rPr>
+          <w:b/>
+          <w:bCs/>
+        </w:rPr>
+        <w:t>hogy az arckép</w:t>
+      </w:r>
+      <w:r>
+        <w:rPr>
+          <w:b/>
+          <w:bCs/>
+        </w:rPr>
+        <w:t xml:space="preserve"> </w:t>
+      </w:r>
+      <w:r>
+        <w:rPr>
+          <w:b/>
+          <w:bCs/>
+        </w:rPr>
+        <w:t>egy 100x100 pixeles kép, és a jellemzővektor az egyes pixelek szürkeárnyalatos intenzitásértékeit tartalmazza.</w:t>
       </w:r>
     </w:p>
     <w:p>
@@ -2808,7 +3668,7 @@
 </file>
 
 <file path=word/numbering.xml><?xml version="1.0" encoding="utf-8"?>
-<w:numbering xmlns:wpc="http://schemas.microsoft.com/office/word/2010/wordprocessingCanvas" xmlns:cx="http://schemas.microsoft.com/office/drawing/2014/chartex" xmlns:cx1="http://schemas.microsoft.com/office/drawing/2015/9/8/chartex" xmlns:cx2="http://schemas.microsoft.com/office/drawing/2015/10/21/chartex" xmlns:cx3="http://schemas.microsoft.com/office/drawing/2016/5/9/chartex" xmlns:cx4="http://schemas.microsoft.com/office/drawing/2016/5/10/chartex" xmlns:cx5="http://schemas.microsoft.com/office/drawing/2016/5/11/chartex" xmlns:cx6="http://schemas.microsoft.com/office/drawing/2016/5/12/chartex" xmlns:cx7="http://schemas.microsoft.com/office/drawing/2016/5/13/chartex" xmlns:cx8="http://schemas.microsoft.com/office/drawing/2016/5/14/chartex" xmlns:mc="http://schemas.openxmlformats.org/markup-compatibility/2006" xmlns:aink="http://schemas.microsoft.com/office/drawing/2016/ink" xmlns:am3d="http://schemas.microsoft.com/office/drawing/2017/model3d" xmlns:o="urn:schemas-microsoft-com:office:office" xmlns:oel="http://schemas.microsoft.com/office/2019/extlst" xmlns:r="http://schemas.openxmlformats.org/officeDocument/2006/relationships" xmlns:m="http://schemas.openxmlformats.org/officeDocument/2006/math" xmlns:v="urn:schemas-microsoft-com:vml" xmlns:wp14="http://schemas.microsoft.com/office/word/2010/wordprocessingDrawing" xmlns:wp="http://schemas.openxmlformats.org/drawingml/2006/wordprocessingDrawing" xmlns:w10="urn:schemas-microsoft-com:office:word" xmlns:w="http://schemas.openxmlformats.org/wordprocessingml/2006/main" xmlns:w14="http://schemas.microsoft.com/office/word/2010/wordml" xmlns:w15="http://schemas.microsoft.com/office/word/2012/wordml" xmlns:w16cex="http://schemas.microsoft.com/office/word/2018/wordml/cex" xmlns:w16cid="http://schemas.microsoft.com/office/word/2016/wordml/cid" xmlns:w16="http://schemas.microsoft.com/office/word/2018/wordml" xmlns:w16sdtdh="http://schemas.microsoft.com/office/word/2020/wordml/sdtdatahash" xmlns:w16se="http://schemas.microsoft.com/office/word/2015/wordml/symex" xmlns:wpg="http://schemas.microsoft.com/office/word/2010/wordprocessingGroup" xmlns:wpi="http://schemas.microsoft.com/office/word/2010/wordprocessingInk" xmlns:wne="http://schemas.microsoft.com/office/word/2006/wordml" xmlns:wps="http://schemas.microsoft.com/office/word/2010/wordprocessingShape" mc:Ignorable="w14 w15 w16se w16cid w16 w16cex w16sdtdh wp14">
+<w:numbering xmlns:wpc="http://schemas.microsoft.com/office/word/2010/wordprocessingCanvas" xmlns:cx="http://schemas.microsoft.com/office/drawing/2014/chartex" xmlns:cx1="http://schemas.microsoft.com/office/drawing/2015/9/8/chartex" xmlns:cx2="http://schemas.microsoft.com/office/drawing/2015/10/21/chartex" xmlns:cx3="http://schemas.microsoft.com/office/drawing/2016/5/9/chartex" xmlns:cx4="http://schemas.microsoft.com/office/drawing/2016/5/10/chartex" xmlns:cx5="http://schemas.microsoft.com/office/drawing/2016/5/11/chartex" xmlns:cx6="http://schemas.microsoft.com/office/drawing/2016/5/12/chartex" xmlns:cx7="http://schemas.microsoft.com/office/drawing/2016/5/13/chartex" xmlns:cx8="http://schemas.microsoft.com/office/drawing/2016/5/14/chartex" xmlns:mc="http://schemas.openxmlformats.org/markup-compatibility/2006" xmlns:aink="http://schemas.microsoft.com/office/drawing/2016/ink" xmlns:am3d="http://schemas.microsoft.com/office/drawing/2017/model3d" xmlns:o="urn:schemas-microsoft-com:office:office" xmlns:oel="http://schemas.microsoft.com/office/2019/extlst" xmlns:r="http://schemas.openxmlformats.org/officeDocument/2006/relationships" xmlns:m="http://schemas.openxmlformats.org/officeDocument/2006/math" xmlns:v="urn:schemas-microsoft-com:vml" xmlns:wp14="http://schemas.microsoft.com/office/word/2010/wordprocessingDrawing" xmlns:wp="http://schemas.openxmlformats.org/drawingml/2006/wordprocessingDrawing" xmlns:w10="urn:schemas-microsoft-com:office:word" xmlns:w="http://schemas.openxmlformats.org/wordprocessingml/2006/main" xmlns:w14="http://schemas.microsoft.com/office/word/2010/wordml" xmlns:w15="http://schemas.microsoft.com/office/word/2012/wordml" xmlns:w16cex="http://schemas.microsoft.com/office/word/2018/wordml/cex" xmlns:w16cid="http://schemas.microsoft.com/office/word/2016/wordml/cid" xmlns:w16="http://schemas.microsoft.com/office/word/2018/wordml" xmlns:w16du="http://schemas.microsoft.com/office/word/2023/wordml/word16du" xmlns:w16sdtdh="http://schemas.microsoft.com/office/word/2020/wordml/sdtdatahash" xmlns:w16se="http://schemas.microsoft.com/office/word/2015/wordml/symex" xmlns:wpg="http://schemas.microsoft.com/office/word/2010/wordprocessingGroup" xmlns:wpi="http://schemas.microsoft.com/office/word/2010/wordprocessingInk" xmlns:wne="http://schemas.microsoft.com/office/word/2006/wordml" xmlns:wps="http://schemas.microsoft.com/office/word/2010/wordprocessingShape" mc:Ignorable="w14 w15 w16se w16cid w16 w16cex w16sdtdh w16du wp14">
   <w:abstractNum w:abstractNumId="0" w15:restartNumberingAfterBreak="0">
     <w:nsid w:val="03DB27D9"/>
     <w:multiLevelType w:val="multilevel"/>
@@ -4685,7 +5545,7 @@
 </file>
 
 <file path=word/styles.xml><?xml version="1.0" encoding="utf-8"?>
-<w:styles xmlns:mc="http://schemas.openxmlformats.org/markup-compatibility/2006" xmlns:r="http://schemas.openxmlformats.org/officeDocument/2006/relationships" xmlns:w="http://schemas.openxmlformats.org/wordprocessingml/2006/main" xmlns:w14="http://schemas.microsoft.com/office/word/2010/wordml" xmlns:w15="http://schemas.microsoft.com/office/word/2012/wordml" xmlns:w16cex="http://schemas.microsoft.com/office/word/2018/wordml/cex" xmlns:w16cid="http://schemas.microsoft.com/office/word/2016/wordml/cid" xmlns:w16="http://schemas.microsoft.com/office/word/2018/wordml" xmlns:w16sdtdh="http://schemas.microsoft.com/office/word/2020/wordml/sdtdatahash" xmlns:w16se="http://schemas.microsoft.com/office/word/2015/wordml/symex" mc:Ignorable="w14 w15 w16se w16cid w16 w16cex w16sdtdh">
+<w:styles xmlns:mc="http://schemas.openxmlformats.org/markup-compatibility/2006" xmlns:r="http://schemas.openxmlformats.org/officeDocument/2006/relationships" xmlns:w="http://schemas.openxmlformats.org/wordprocessingml/2006/main" xmlns:w14="http://schemas.microsoft.com/office/word/2010/wordml" xmlns:w15="http://schemas.microsoft.com/office/word/2012/wordml" xmlns:w16cex="http://schemas.microsoft.com/office/word/2018/wordml/cex" xmlns:w16cid="http://schemas.microsoft.com/office/word/2016/wordml/cid" xmlns:w16="http://schemas.microsoft.com/office/word/2018/wordml" xmlns:w16du="http://schemas.microsoft.com/office/word/2023/wordml/word16du" xmlns:w16sdtdh="http://schemas.microsoft.com/office/word/2020/wordml/sdtdatahash" xmlns:w16se="http://schemas.microsoft.com/office/word/2015/wordml/symex" mc:Ignorable="w14 w15 w16se w16cid w16 w16cex w16sdtdh w16du">
   <w:docDefaults>
     <w:rPrDefault>
       <w:rPr>

</xml_diff>

<commit_message>
Dokumentáció kész, apró korrekciók a kódon
</commit_message>
<xml_diff>
--- a/Arcfelismerés Jegyzet.docx
+++ b/Arcfelismerés Jegyzet.docx
@@ -3655,6 +3655,404 @@
     <w:p>
       <w:pPr>
         <w:pStyle w:val="NormlWeb"/>
+        <w:rPr>
+          <w:b/>
+          <w:bCs/>
+          <w:sz w:val="32"/>
+          <w:szCs w:val="32"/>
+        </w:rPr>
+      </w:pPr>
+      <w:r>
+        <w:rPr>
+          <w:b/>
+          <w:bCs/>
+          <w:sz w:val="32"/>
+          <w:szCs w:val="32"/>
+          <w:highlight w:val="yellow"/>
+        </w:rPr>
+        <w:t>I</w:t>
+      </w:r>
+      <w:r>
+        <w:rPr>
+          <w:b/>
+          <w:bCs/>
+          <w:sz w:val="32"/>
+          <w:szCs w:val="32"/>
+          <w:highlight w:val="yellow"/>
+        </w:rPr>
+        <w:t>V</w:t>
+      </w:r>
+      <w:r>
+        <w:rPr>
+          <w:b/>
+          <w:bCs/>
+          <w:sz w:val="32"/>
+          <w:szCs w:val="32"/>
+          <w:highlight w:val="yellow"/>
+        </w:rPr>
+        <w:t>. verzió</w:t>
+      </w:r>
+    </w:p>
+    <w:p>
+      <w:pPr>
+        <w:spacing w:before="100" w:beforeAutospacing="1" w:after="100" w:afterAutospacing="1" w:line="240" w:lineRule="auto"/>
+        <w:outlineLvl w:val="1"/>
+        <w:rPr>
+          <w:rFonts w:ascii="Times New Roman" w:eastAsia="Times New Roman" w:hAnsi="Times New Roman" w:cs="Times New Roman"/>
+          <w:b/>
+          <w:bCs/>
+          <w:kern w:val="0"/>
+          <w:sz w:val="24"/>
+          <w:szCs w:val="24"/>
+          <w:lang w:eastAsia="hu-HU"/>
+          <w14:ligatures w14:val="none"/>
+        </w:rPr>
+      </w:pPr>
+      <w:r>
+        <w:rPr>
+          <w:rFonts w:ascii="Aptos ExtraBold" w:eastAsia="Times New Roman" w:hAnsi="Aptos ExtraBold" w:cs="Times New Roman"/>
+          <w:b/>
+          <w:bCs/>
+          <w:kern w:val="0"/>
+          <w:sz w:val="24"/>
+          <w:szCs w:val="24"/>
+          <w:lang w:eastAsia="hu-HU"/>
+          <w14:ligatures w14:val="none"/>
+        </w:rPr>
+        <w:t xml:space="preserve">Új </w:t>
+      </w:r>
+      <w:proofErr w:type="spellStart"/>
+      <w:r>
+        <w:rPr>
+          <w:rFonts w:ascii="Aptos ExtraBold" w:eastAsia="Times New Roman" w:hAnsi="Aptos ExtraBold" w:cs="Times New Roman"/>
+          <w:b/>
+          <w:bCs/>
+          <w:kern w:val="0"/>
+          <w:sz w:val="24"/>
+          <w:szCs w:val="24"/>
+          <w:lang w:eastAsia="hu-HU"/>
+          <w14:ligatures w14:val="none"/>
+        </w:rPr>
+        <w:t>python</w:t>
+      </w:r>
+      <w:proofErr w:type="spellEnd"/>
+      <w:r>
+        <w:rPr>
+          <w:rFonts w:ascii="Aptos ExtraBold" w:eastAsia="Times New Roman" w:hAnsi="Aptos ExtraBold" w:cs="Times New Roman"/>
+          <w:b/>
+          <w:bCs/>
+          <w:kern w:val="0"/>
+          <w:sz w:val="24"/>
+          <w:szCs w:val="24"/>
+          <w:lang w:eastAsia="hu-HU"/>
+          <w14:ligatures w14:val="none"/>
+        </w:rPr>
+        <w:t xml:space="preserve"> file létrehozása amelyben a következők lettek végrehajtva</w:t>
+      </w:r>
+      <w:r>
+        <w:rPr>
+          <w:rFonts w:ascii="Times New Roman" w:eastAsia="Times New Roman" w:hAnsi="Times New Roman" w:cs="Times New Roman"/>
+          <w:b/>
+          <w:bCs/>
+          <w:kern w:val="0"/>
+          <w:sz w:val="24"/>
+          <w:szCs w:val="24"/>
+          <w:lang w:eastAsia="hu-HU"/>
+          <w14:ligatures w14:val="none"/>
+        </w:rPr>
+        <w:t xml:space="preserve">: </w:t>
+      </w:r>
+    </w:p>
+    <w:p>
+      <w:pPr>
+        <w:pStyle w:val="Listaszerbekezds"/>
+        <w:numPr>
+          <w:ilvl w:val="0"/>
+          <w:numId w:val="15"/>
+        </w:numPr>
+        <w:spacing w:before="100" w:beforeAutospacing="1" w:after="100" w:afterAutospacing="1" w:line="240" w:lineRule="auto"/>
+        <w:outlineLvl w:val="1"/>
+        <w:rPr>
+          <w:rFonts w:ascii="Times New Roman" w:eastAsia="Times New Roman" w:hAnsi="Times New Roman" w:cs="Times New Roman"/>
+          <w:b/>
+          <w:bCs/>
+          <w:kern w:val="0"/>
+          <w:sz w:val="24"/>
+          <w:szCs w:val="24"/>
+          <w:lang w:eastAsia="hu-HU"/>
+          <w14:ligatures w14:val="none"/>
+        </w:rPr>
+      </w:pPr>
+      <w:proofErr w:type="spellStart"/>
+      <w:r>
+        <w:rPr>
+          <w:rStyle w:val="HTML-kd"/>
+          <w:rFonts w:eastAsiaTheme="majorEastAsia"/>
+          <w:b/>
+          <w:bCs/>
+        </w:rPr>
+        <w:t>adatbazis_mappa</w:t>
+      </w:r>
+      <w:proofErr w:type="spellEnd"/>
+      <w:r>
+        <w:rPr>
+          <w:rStyle w:val="HTML-kd"/>
+          <w:rFonts w:eastAsiaTheme="majorEastAsia"/>
+          <w:b/>
+          <w:bCs/>
+        </w:rPr>
+        <w:t xml:space="preserve">: </w:t>
+      </w:r>
+      <w:r>
+        <w:t xml:space="preserve">Ez a sor </w:t>
+      </w:r>
+      <w:r>
+        <w:t>hivatkozik a jelenlegi 30 arcképet  (10-10-10)  tartalmazó mappára</w:t>
+      </w:r>
+    </w:p>
+    <w:p>
+      <w:pPr>
+        <w:pStyle w:val="Listaszerbekezds"/>
+        <w:numPr>
+          <w:ilvl w:val="0"/>
+          <w:numId w:val="15"/>
+        </w:numPr>
+        <w:spacing w:before="100" w:beforeAutospacing="1" w:after="100" w:afterAutospacing="1" w:line="240" w:lineRule="auto"/>
+        <w:outlineLvl w:val="1"/>
+      </w:pPr>
+      <w:proofErr w:type="spellStart"/>
+      <w:r>
+        <w:rPr>
+          <w:rStyle w:val="HTML-kd"/>
+          <w:rFonts w:eastAsiaTheme="majorEastAsia"/>
+          <w:b/>
+          <w:bCs/>
+        </w:rPr>
+        <w:t>adatbazis_</w:t>
+      </w:r>
+      <w:r>
+        <w:rPr>
+          <w:rStyle w:val="HTML-kd"/>
+          <w:rFonts w:eastAsiaTheme="majorEastAsia"/>
+          <w:b/>
+          <w:bCs/>
+        </w:rPr>
+        <w:t>jellemzok_lista</w:t>
+      </w:r>
+      <w:proofErr w:type="spellEnd"/>
+      <w:r>
+        <w:rPr>
+          <w:rStyle w:val="HTML-kd"/>
+          <w:rFonts w:eastAsiaTheme="majorEastAsia"/>
+          <w:b/>
+          <w:bCs/>
+        </w:rPr>
+        <w:t xml:space="preserve"> = []</w:t>
+      </w:r>
+      <w:r>
+        <w:rPr>
+          <w:rStyle w:val="HTML-kd"/>
+          <w:rFonts w:eastAsiaTheme="majorEastAsia"/>
+          <w:b/>
+          <w:bCs/>
+        </w:rPr>
+        <w:t xml:space="preserve">: </w:t>
+      </w:r>
+      <w:r>
+        <w:t>létrehoztunk egy listát amelyben eltároljuk a 30 kép jellemzőit, amiket pedig később egy .</w:t>
+      </w:r>
+      <w:proofErr w:type="spellStart"/>
+      <w:r>
+        <w:t>csv</w:t>
+      </w:r>
+      <w:proofErr w:type="spellEnd"/>
+      <w:r>
+        <w:t xml:space="preserve"> fileba kiírunk majd.</w:t>
+      </w:r>
+    </w:p>
+    <w:p>
+      <w:pPr>
+        <w:pStyle w:val="Listaszerbekezds"/>
+        <w:spacing w:before="100" w:beforeAutospacing="1" w:after="100" w:afterAutospacing="1" w:line="240" w:lineRule="auto"/>
+        <w:outlineLvl w:val="1"/>
+      </w:pPr>
+    </w:p>
+    <w:p>
+      <w:pPr>
+        <w:pStyle w:val="Listaszerbekezds"/>
+        <w:numPr>
+          <w:ilvl w:val="0"/>
+          <w:numId w:val="15"/>
+        </w:numPr>
+        <w:spacing w:before="100" w:beforeAutospacing="1" w:after="100" w:afterAutospacing="1" w:line="240" w:lineRule="auto"/>
+        <w:outlineLvl w:val="1"/>
+      </w:pPr>
+      <w:r>
+        <w:t>a következő ciklus példányonként végigmegy az eltárolt képeken, majd lejjebb elvégzi ugyan azokat a jellemző kinyeréseket amelyeket a kamerában beolvasott képünkön végeztünk el:</w:t>
+      </w:r>
+    </w:p>
+    <w:p>
+      <w:pPr>
+        <w:pStyle w:val="Listaszerbekezds"/>
+        <w:spacing w:before="100" w:beforeAutospacing="1" w:after="100" w:afterAutospacing="1" w:line="240" w:lineRule="auto"/>
+        <w:outlineLvl w:val="1"/>
+      </w:pPr>
+      <w:r>
+        <w:drawing>
+          <wp:inline distT="0" distB="0" distL="0" distR="0" wp14:anchorId="6B0439E8" wp14:editId="2BF94D1E">
+            <wp:extent cx="3059533" cy="378057"/>
+            <wp:effectExtent l="0" t="0" r="7620" b="3175"/>
+            <wp:docPr id="1950771426" name="Kép 1"/>
+            <wp:cNvGraphicFramePr>
+              <a:graphicFrameLocks xmlns:a="http://schemas.openxmlformats.org/drawingml/2006/main" noChangeAspect="1"/>
+            </wp:cNvGraphicFramePr>
+            <a:graphic xmlns:a="http://schemas.openxmlformats.org/drawingml/2006/main">
+              <a:graphicData uri="http://schemas.openxmlformats.org/drawingml/2006/picture">
+                <pic:pic xmlns:pic="http://schemas.openxmlformats.org/drawingml/2006/picture">
+                  <pic:nvPicPr>
+                    <pic:cNvPr id="1950771426" name=""/>
+                    <pic:cNvPicPr/>
+                  </pic:nvPicPr>
+                  <pic:blipFill>
+                    <a:blip r:embed="rId10"/>
+                    <a:stretch>
+                      <a:fillRect/>
+                    </a:stretch>
+                  </pic:blipFill>
+                  <pic:spPr>
+                    <a:xfrm>
+                      <a:off x="0" y="0"/>
+                      <a:ext cx="3119205" cy="385431"/>
+                    </a:xfrm>
+                    <a:prstGeom prst="rect">
+                      <a:avLst/>
+                    </a:prstGeom>
+                  </pic:spPr>
+                </pic:pic>
+              </a:graphicData>
+            </a:graphic>
+          </wp:inline>
+        </w:drawing>
+      </w:r>
+      <w:r>
+        <w:br/>
+      </w:r>
+    </w:p>
+    <w:p>
+      <w:pPr>
+        <w:pStyle w:val="Listaszerbekezds"/>
+        <w:numPr>
+          <w:ilvl w:val="0"/>
+          <w:numId w:val="15"/>
+        </w:numPr>
+        <w:spacing w:before="100" w:beforeAutospacing="1" w:after="100" w:afterAutospacing="1" w:line="240" w:lineRule="auto"/>
+        <w:outlineLvl w:val="1"/>
+      </w:pPr>
+      <w:r>
+        <w:t xml:space="preserve">Végül pedig </w:t>
+      </w:r>
+      <w:proofErr w:type="spellStart"/>
+      <w:r>
+        <w:t>with</w:t>
+      </w:r>
+      <w:proofErr w:type="spellEnd"/>
+      <w:r>
+        <w:t xml:space="preserve"> </w:t>
+      </w:r>
+      <w:proofErr w:type="spellStart"/>
+      <w:r>
+        <w:t>open</w:t>
+      </w:r>
+      <w:proofErr w:type="spellEnd"/>
+      <w:r>
+        <w:t xml:space="preserve"> </w:t>
+      </w:r>
+      <w:proofErr w:type="spellStart"/>
+      <w:r>
+        <w:t>parancscsal</w:t>
+      </w:r>
+      <w:proofErr w:type="spellEnd"/>
+      <w:r>
+        <w:t xml:space="preserve"> kiírjuk .</w:t>
+      </w:r>
+      <w:proofErr w:type="spellStart"/>
+      <w:r>
+        <w:t>csv</w:t>
+      </w:r>
+      <w:proofErr w:type="spellEnd"/>
+      <w:r>
+        <w:t xml:space="preserve"> file-</w:t>
+      </w:r>
+      <w:proofErr w:type="spellStart"/>
+      <w:r>
+        <w:t>ba</w:t>
+      </w:r>
+      <w:proofErr w:type="spellEnd"/>
+      <w:r>
+        <w:t xml:space="preserve"> az </w:t>
+      </w:r>
+      <w:proofErr w:type="spellStart"/>
+      <w:r>
+        <w:t>adatbazis_jellemzok_lista</w:t>
+      </w:r>
+      <w:proofErr w:type="spellEnd"/>
+      <w:r>
+        <w:t xml:space="preserve"> adatait sortörés nélkül</w:t>
+      </w:r>
+      <w:r>
+        <w:t xml:space="preserve"> (\n az alapértelmezett)</w:t>
+      </w:r>
+      <w:r>
+        <w:t>:</w:t>
+      </w:r>
+      <w:r>
+        <w:rPr>
+          <w:noProof/>
+        </w:rPr>
+        <w:t xml:space="preserve"> </w:t>
+      </w:r>
+      <w:r>
+        <w:drawing>
+          <wp:inline distT="0" distB="0" distL="0" distR="0" wp14:anchorId="15D8920E" wp14:editId="5901E808">
+            <wp:extent cx="4092558" cy="669462"/>
+            <wp:effectExtent l="0" t="0" r="3810" b="0"/>
+            <wp:docPr id="594623773" name="Kép 1" descr="A képen szöveg, képernyőkép, Betűtípus látható&#10;&#10;Automatikusan generált leírás"/>
+            <wp:cNvGraphicFramePr>
+              <a:graphicFrameLocks xmlns:a="http://schemas.openxmlformats.org/drawingml/2006/main" noChangeAspect="1"/>
+            </wp:cNvGraphicFramePr>
+            <a:graphic xmlns:a="http://schemas.openxmlformats.org/drawingml/2006/main">
+              <a:graphicData uri="http://schemas.openxmlformats.org/drawingml/2006/picture">
+                <pic:pic xmlns:pic="http://schemas.openxmlformats.org/drawingml/2006/picture">
+                  <pic:nvPicPr>
+                    <pic:cNvPr id="594623773" name="Kép 1" descr="A képen szöveg, képernyőkép, Betűtípus látható&#10;&#10;Automatikusan generált leírás"/>
+                    <pic:cNvPicPr/>
+                  </pic:nvPicPr>
+                  <pic:blipFill>
+                    <a:blip r:embed="rId11"/>
+                    <a:stretch>
+                      <a:fillRect/>
+                    </a:stretch>
+                  </pic:blipFill>
+                  <pic:spPr>
+                    <a:xfrm>
+                      <a:off x="0" y="0"/>
+                      <a:ext cx="4263509" cy="697426"/>
+                    </a:xfrm>
+                    <a:prstGeom prst="rect">
+                      <a:avLst/>
+                    </a:prstGeom>
+                  </pic:spPr>
+                </pic:pic>
+              </a:graphicData>
+            </a:graphic>
+          </wp:inline>
+        </w:drawing>
+      </w:r>
+    </w:p>
+    <w:p>
+      <w:pPr>
+        <w:spacing w:before="100" w:beforeAutospacing="1" w:after="100" w:afterAutospacing="1" w:line="240" w:lineRule="auto"/>
+        <w:outlineLvl w:val="1"/>
       </w:pPr>
     </w:p>
     <w:sectPr>
@@ -3819,6 +4217,92 @@
     </w:lvl>
   </w:abstractNum>
   <w:abstractNum w:abstractNumId="1" w15:restartNumberingAfterBreak="0">
+    <w:nsid w:val="1DB315D4"/>
+    <w:multiLevelType w:val="hybridMultilevel"/>
+    <w:tmpl w:val="9B8252E2"/>
+    <w:lvl w:ilvl="0" w:tplc="040E000F">
+      <w:start w:val="1"/>
+      <w:numFmt w:val="decimal"/>
+      <w:lvlText w:val="%1."/>
+      <w:lvlJc w:val="left"/>
+      <w:pPr>
+        <w:ind w:left="720" w:hanging="360"/>
+      </w:pPr>
+    </w:lvl>
+    <w:lvl w:ilvl="1" w:tplc="040E0019" w:tentative="1">
+      <w:start w:val="1"/>
+      <w:numFmt w:val="lowerLetter"/>
+      <w:lvlText w:val="%2."/>
+      <w:lvlJc w:val="left"/>
+      <w:pPr>
+        <w:ind w:left="1440" w:hanging="360"/>
+      </w:pPr>
+    </w:lvl>
+    <w:lvl w:ilvl="2" w:tplc="040E001B" w:tentative="1">
+      <w:start w:val="1"/>
+      <w:numFmt w:val="lowerRoman"/>
+      <w:lvlText w:val="%3."/>
+      <w:lvlJc w:val="right"/>
+      <w:pPr>
+        <w:ind w:left="2160" w:hanging="180"/>
+      </w:pPr>
+    </w:lvl>
+    <w:lvl w:ilvl="3" w:tplc="040E000F" w:tentative="1">
+      <w:start w:val="1"/>
+      <w:numFmt w:val="decimal"/>
+      <w:lvlText w:val="%4."/>
+      <w:lvlJc w:val="left"/>
+      <w:pPr>
+        <w:ind w:left="2880" w:hanging="360"/>
+      </w:pPr>
+    </w:lvl>
+    <w:lvl w:ilvl="4" w:tplc="040E0019" w:tentative="1">
+      <w:start w:val="1"/>
+      <w:numFmt w:val="lowerLetter"/>
+      <w:lvlText w:val="%5."/>
+      <w:lvlJc w:val="left"/>
+      <w:pPr>
+        <w:ind w:left="3600" w:hanging="360"/>
+      </w:pPr>
+    </w:lvl>
+    <w:lvl w:ilvl="5" w:tplc="040E001B" w:tentative="1">
+      <w:start w:val="1"/>
+      <w:numFmt w:val="lowerRoman"/>
+      <w:lvlText w:val="%6."/>
+      <w:lvlJc w:val="right"/>
+      <w:pPr>
+        <w:ind w:left="4320" w:hanging="180"/>
+      </w:pPr>
+    </w:lvl>
+    <w:lvl w:ilvl="6" w:tplc="040E000F" w:tentative="1">
+      <w:start w:val="1"/>
+      <w:numFmt w:val="decimal"/>
+      <w:lvlText w:val="%7."/>
+      <w:lvlJc w:val="left"/>
+      <w:pPr>
+        <w:ind w:left="5040" w:hanging="360"/>
+      </w:pPr>
+    </w:lvl>
+    <w:lvl w:ilvl="7" w:tplc="040E0019" w:tentative="1">
+      <w:start w:val="1"/>
+      <w:numFmt w:val="lowerLetter"/>
+      <w:lvlText w:val="%8."/>
+      <w:lvlJc w:val="left"/>
+      <w:pPr>
+        <w:ind w:left="5760" w:hanging="360"/>
+      </w:pPr>
+    </w:lvl>
+    <w:lvl w:ilvl="8" w:tplc="040E001B" w:tentative="1">
+      <w:start w:val="1"/>
+      <w:numFmt w:val="lowerRoman"/>
+      <w:lvlText w:val="%9."/>
+      <w:lvlJc w:val="right"/>
+      <w:pPr>
+        <w:ind w:left="6480" w:hanging="180"/>
+      </w:pPr>
+    </w:lvl>
+  </w:abstractNum>
+  <w:abstractNum w:abstractNumId="2" w15:restartNumberingAfterBreak="0">
     <w:nsid w:val="1EF60460"/>
     <w:multiLevelType w:val="multilevel"/>
     <w:tmpl w:val="04C08CB6"/>
@@ -3967,7 +4451,7 @@
       </w:rPr>
     </w:lvl>
   </w:abstractNum>
-  <w:abstractNum w:abstractNumId="2" w15:restartNumberingAfterBreak="0">
+  <w:abstractNum w:abstractNumId="3" w15:restartNumberingAfterBreak="0">
     <w:nsid w:val="1F20430D"/>
     <w:multiLevelType w:val="multilevel"/>
     <w:tmpl w:val="0B7878C0"/>
@@ -4116,7 +4600,7 @@
       </w:rPr>
     </w:lvl>
   </w:abstractNum>
-  <w:abstractNum w:abstractNumId="3" w15:restartNumberingAfterBreak="0">
+  <w:abstractNum w:abstractNumId="4" w15:restartNumberingAfterBreak="0">
     <w:nsid w:val="22D86B46"/>
     <w:multiLevelType w:val="multilevel"/>
     <w:tmpl w:val="51964CE6"/>
@@ -4229,7 +4713,7 @@
       </w:pPr>
     </w:lvl>
   </w:abstractNum>
-  <w:abstractNum w:abstractNumId="4" w15:restartNumberingAfterBreak="0">
+  <w:abstractNum w:abstractNumId="5" w15:restartNumberingAfterBreak="0">
     <w:nsid w:val="262E5CF6"/>
     <w:multiLevelType w:val="multilevel"/>
     <w:tmpl w:val="41E42780"/>
@@ -4378,7 +4862,7 @@
       </w:rPr>
     </w:lvl>
   </w:abstractNum>
-  <w:abstractNum w:abstractNumId="5" w15:restartNumberingAfterBreak="0">
+  <w:abstractNum w:abstractNumId="6" w15:restartNumberingAfterBreak="0">
     <w:nsid w:val="2B95337B"/>
     <w:multiLevelType w:val="multilevel"/>
     <w:tmpl w:val="447E1C18"/>
@@ -4527,7 +5011,7 @@
       </w:rPr>
     </w:lvl>
   </w:abstractNum>
-  <w:abstractNum w:abstractNumId="6" w15:restartNumberingAfterBreak="0">
+  <w:abstractNum w:abstractNumId="7" w15:restartNumberingAfterBreak="0">
     <w:nsid w:val="2E5A6CB2"/>
     <w:multiLevelType w:val="hybridMultilevel"/>
     <w:tmpl w:val="45425B1C"/>
@@ -4640,7 +5124,7 @@
       </w:rPr>
     </w:lvl>
   </w:abstractNum>
-  <w:abstractNum w:abstractNumId="7" w15:restartNumberingAfterBreak="0">
+  <w:abstractNum w:abstractNumId="8" w15:restartNumberingAfterBreak="0">
     <w:nsid w:val="2EFC2978"/>
     <w:multiLevelType w:val="multilevel"/>
     <w:tmpl w:val="25F446B6"/>
@@ -4753,7 +5237,7 @@
       </w:pPr>
     </w:lvl>
   </w:abstractNum>
-  <w:abstractNum w:abstractNumId="8" w15:restartNumberingAfterBreak="0">
+  <w:abstractNum w:abstractNumId="9" w15:restartNumberingAfterBreak="0">
     <w:nsid w:val="30D4668A"/>
     <w:multiLevelType w:val="hybridMultilevel"/>
     <w:tmpl w:val="BEC2B606"/>
@@ -4866,7 +5350,7 @@
       </w:rPr>
     </w:lvl>
   </w:abstractNum>
-  <w:abstractNum w:abstractNumId="9" w15:restartNumberingAfterBreak="0">
+  <w:abstractNum w:abstractNumId="10" w15:restartNumberingAfterBreak="0">
     <w:nsid w:val="39FE1743"/>
     <w:multiLevelType w:val="hybridMultilevel"/>
     <w:tmpl w:val="14A8F530"/>
@@ -4979,7 +5463,7 @@
       </w:rPr>
     </w:lvl>
   </w:abstractNum>
-  <w:abstractNum w:abstractNumId="10" w15:restartNumberingAfterBreak="0">
+  <w:abstractNum w:abstractNumId="11" w15:restartNumberingAfterBreak="0">
     <w:nsid w:val="4697521D"/>
     <w:multiLevelType w:val="multilevel"/>
     <w:tmpl w:val="D29E88D8"/>
@@ -5092,7 +5576,7 @@
       </w:pPr>
     </w:lvl>
   </w:abstractNum>
-  <w:abstractNum w:abstractNumId="11" w15:restartNumberingAfterBreak="0">
+  <w:abstractNum w:abstractNumId="12" w15:restartNumberingAfterBreak="0">
     <w:nsid w:val="54080DC2"/>
     <w:multiLevelType w:val="multilevel"/>
     <w:tmpl w:val="3D00953E"/>
@@ -5237,7 +5721,7 @@
       </w:rPr>
     </w:lvl>
   </w:abstractNum>
-  <w:abstractNum w:abstractNumId="12" w15:restartNumberingAfterBreak="0">
+  <w:abstractNum w:abstractNumId="13" w15:restartNumberingAfterBreak="0">
     <w:nsid w:val="5BFA613F"/>
     <w:multiLevelType w:val="multilevel"/>
     <w:tmpl w:val="0E26141C"/>
@@ -5350,7 +5834,7 @@
       </w:pPr>
     </w:lvl>
   </w:abstractNum>
-  <w:abstractNum w:abstractNumId="13" w15:restartNumberingAfterBreak="0">
+  <w:abstractNum w:abstractNumId="14" w15:restartNumberingAfterBreak="0">
     <w:nsid w:val="60C52584"/>
     <w:multiLevelType w:val="multilevel"/>
     <w:tmpl w:val="FBEADD8E"/>
@@ -5503,43 +5987,46 @@
     <w:abstractNumId w:val="0"/>
   </w:num>
   <w:num w:numId="2" w16cid:durableId="239488776">
+    <w:abstractNumId w:val="8"/>
+  </w:num>
+  <w:num w:numId="3" w16cid:durableId="1911695530">
+    <w:abstractNumId w:val="3"/>
+  </w:num>
+  <w:num w:numId="4" w16cid:durableId="1655330892">
+    <w:abstractNumId w:val="2"/>
+  </w:num>
+  <w:num w:numId="5" w16cid:durableId="1966694210">
+    <w:abstractNumId w:val="9"/>
+  </w:num>
+  <w:num w:numId="6" w16cid:durableId="1529754614">
+    <w:abstractNumId w:val="5"/>
+  </w:num>
+  <w:num w:numId="7" w16cid:durableId="308096455">
+    <w:abstractNumId w:val="6"/>
+  </w:num>
+  <w:num w:numId="8" w16cid:durableId="61221435">
+    <w:abstractNumId w:val="12"/>
+  </w:num>
+  <w:num w:numId="9" w16cid:durableId="546339019">
+    <w:abstractNumId w:val="14"/>
+  </w:num>
+  <w:num w:numId="10" w16cid:durableId="1119184433">
     <w:abstractNumId w:val="7"/>
   </w:num>
-  <w:num w:numId="3" w16cid:durableId="1911695530">
-    <w:abstractNumId w:val="2"/>
+  <w:num w:numId="11" w16cid:durableId="1648972436">
+    <w:abstractNumId w:val="10"/>
   </w:num>
-  <w:num w:numId="4" w16cid:durableId="1655330892">
-    <w:abstractNumId w:val="1"/>
+  <w:num w:numId="12" w16cid:durableId="1899322391">
+    <w:abstractNumId w:val="13"/>
   </w:num>
-  <w:num w:numId="5" w16cid:durableId="1966694210">
-    <w:abstractNumId w:val="8"/>
-  </w:num>
-  <w:num w:numId="6" w16cid:durableId="1529754614">
+  <w:num w:numId="13" w16cid:durableId="1396124455">
     <w:abstractNumId w:val="4"/>
   </w:num>
-  <w:num w:numId="7" w16cid:durableId="308096455">
-    <w:abstractNumId w:val="5"/>
-  </w:num>
-  <w:num w:numId="8" w16cid:durableId="61221435">
+  <w:num w:numId="14" w16cid:durableId="851186810">
     <w:abstractNumId w:val="11"/>
   </w:num>
-  <w:num w:numId="9" w16cid:durableId="546339019">
-    <w:abstractNumId w:val="13"/>
-  </w:num>
-  <w:num w:numId="10" w16cid:durableId="1119184433">
-    <w:abstractNumId w:val="6"/>
-  </w:num>
-  <w:num w:numId="11" w16cid:durableId="1648972436">
-    <w:abstractNumId w:val="9"/>
-  </w:num>
-  <w:num w:numId="12" w16cid:durableId="1899322391">
-    <w:abstractNumId w:val="12"/>
-  </w:num>
-  <w:num w:numId="13" w16cid:durableId="1396124455">
-    <w:abstractNumId w:val="3"/>
-  </w:num>
-  <w:num w:numId="14" w16cid:durableId="851186810">
-    <w:abstractNumId w:val="10"/>
+  <w:num w:numId="15" w16cid:durableId="1292512139">
+    <w:abstractNumId w:val="1"/>
   </w:num>
 </w:numbering>
 </file>

</xml_diff>